<commit_message>
fixed docx template, add displayName
</commit_message>
<xml_diff>
--- a/assets/templates - 20 soal.docx
+++ b/assets/templates - 20 soal.docx
@@ -9,11 +9,11 @@
           <w:sz w:val="24"/>
           <w:szCs w:val="24"/>
         </w:rPr>
-        <w:alias w:val="list"/>
+        <w:alias w:val="list0"/>
         <w:tag w:val="list"/>
         <w:id w:val="-1873611226"/>
         <w:placeholder>
-          <w:docPart w:val="1A4FF759FB69432BB35BFD16B2CC9610"/>
+          <w:docPart w:val="4AF44AFC030C44379697E254C527B668"/>
         </w:placeholder>
       </w:sdtPr>
       <w:sdtContent>
@@ -41,7 +41,7 @@
               <w:tag w:val="text"/>
               <w:id w:val="-1375380948"/>
               <w:placeholder>
-                <w:docPart w:val="1A4FF759FB69432BB35BFD16B2CC9610"/>
+                <w:docPart w:val="4AF44AFC030C44379697E254C527B668"/>
               </w:placeholder>
             </w:sdtPr>
             <w:sdtContent>
@@ -77,7 +77,7 @@
             <w:tag w:val="list"/>
             <w:id w:val="146872887"/>
             <w:placeholder>
-              <w:docPart w:val="1A4FF759FB69432BB35BFD16B2CC9610"/>
+              <w:docPart w:val="4AF44AFC030C44379697E254C527B668"/>
             </w:placeholder>
           </w:sdtPr>
           <w:sdtContent>
@@ -92,7 +92,7 @@
                 <w:tag w:val="plain"/>
                 <w:id w:val="-195618383"/>
                 <w:placeholder>
-                  <w:docPart w:val="1A4FF759FB69432BB35BFD16B2CC9610"/>
+                  <w:docPart w:val="4AF44AFC030C44379697E254C527B668"/>
                 </w:placeholder>
               </w:sdtPr>
               <w:sdtEndPr>
@@ -126,7 +126,7 @@
                       <w:tag w:val="text"/>
                       <w:id w:val="310709"/>
                       <w:placeholder>
-                        <w:docPart w:val="7CB08AB7DD0449E3AD3B7622A5E660E7"/>
+                        <w:docPart w:val="45544965ECA347B9A140EA7912C200CD"/>
                       </w:placeholder>
                       <w:text/>
                     </w:sdtPr>
@@ -161,11 +161,11 @@
           <w:sz w:val="24"/>
           <w:szCs w:val="24"/>
         </w:rPr>
-        <w:alias w:val="list"/>
+        <w:alias w:val="list1"/>
         <w:tag w:val="list"/>
         <w:id w:val="-1260214848"/>
         <w:placeholder>
-          <w:docPart w:val="72608374DFF546B899ED8213F4E5DEAE"/>
+          <w:docPart w:val="E89B1CBCE1F84B629E39C48E0BEA8E8D"/>
         </w:placeholder>
       </w:sdtPr>
       <w:sdtContent>
@@ -193,7 +193,7 @@
               <w:tag w:val="text"/>
               <w:id w:val="527772557"/>
               <w:placeholder>
-                <w:docPart w:val="72608374DFF546B899ED8213F4E5DEAE"/>
+                <w:docPart w:val="E89B1CBCE1F84B629E39C48E0BEA8E8D"/>
               </w:placeholder>
             </w:sdtPr>
             <w:sdtContent>
@@ -229,7 +229,7 @@
             <w:tag w:val="list"/>
             <w:id w:val="204062924"/>
             <w:placeholder>
-              <w:docPart w:val="72608374DFF546B899ED8213F4E5DEAE"/>
+              <w:docPart w:val="E89B1CBCE1F84B629E39C48E0BEA8E8D"/>
             </w:placeholder>
           </w:sdtPr>
           <w:sdtContent>
@@ -244,7 +244,7 @@
                 <w:tag w:val="plain"/>
                 <w:id w:val="-1063170849"/>
                 <w:placeholder>
-                  <w:docPart w:val="72608374DFF546B899ED8213F4E5DEAE"/>
+                  <w:docPart w:val="E89B1CBCE1F84B629E39C48E0BEA8E8D"/>
                 </w:placeholder>
               </w:sdtPr>
               <w:sdtEndPr>
@@ -278,7 +278,7 @@
                       <w:tag w:val="text"/>
                       <w:id w:val="1497151994"/>
                       <w:placeholder>
-                        <w:docPart w:val="469529EC506D469394742F9ED369F87F"/>
+                        <w:docPart w:val="B6921425C5D949958B651B94D6AADC0E"/>
                       </w:placeholder>
                       <w:text/>
                     </w:sdtPr>
@@ -313,11 +313,11 @@
           <w:sz w:val="24"/>
           <w:szCs w:val="24"/>
         </w:rPr>
-        <w:alias w:val="list"/>
+        <w:alias w:val="list2"/>
         <w:tag w:val="list"/>
         <w:id w:val="-852410168"/>
         <w:placeholder>
-          <w:docPart w:val="460904E5C3F74FB6BB94FAF169F0B3EE"/>
+          <w:docPart w:val="A0A0B60543AF47A591EBCE4C6432B993"/>
         </w:placeholder>
       </w:sdtPr>
       <w:sdtContent>
@@ -345,7 +345,7 @@
               <w:tag w:val="text"/>
               <w:id w:val="-2015598111"/>
               <w:placeholder>
-                <w:docPart w:val="460904E5C3F74FB6BB94FAF169F0B3EE"/>
+                <w:docPart w:val="A0A0B60543AF47A591EBCE4C6432B993"/>
               </w:placeholder>
             </w:sdtPr>
             <w:sdtContent>
@@ -381,7 +381,7 @@
             <w:tag w:val="list"/>
             <w:id w:val="1140927709"/>
             <w:placeholder>
-              <w:docPart w:val="460904E5C3F74FB6BB94FAF169F0B3EE"/>
+              <w:docPart w:val="A0A0B60543AF47A591EBCE4C6432B993"/>
             </w:placeholder>
           </w:sdtPr>
           <w:sdtContent>
@@ -396,7 +396,7 @@
                 <w:tag w:val="plain"/>
                 <w:id w:val="1716153940"/>
                 <w:placeholder>
-                  <w:docPart w:val="460904E5C3F74FB6BB94FAF169F0B3EE"/>
+                  <w:docPart w:val="A0A0B60543AF47A591EBCE4C6432B993"/>
                 </w:placeholder>
               </w:sdtPr>
               <w:sdtEndPr>
@@ -430,7 +430,7 @@
                       <w:tag w:val="text"/>
                       <w:id w:val="-257832259"/>
                       <w:placeholder>
-                        <w:docPart w:val="79F654169CBF4A0A80B375A9514A20B2"/>
+                        <w:docPart w:val="F96D46DAB657415BAEEB7A841255B7A0"/>
                       </w:placeholder>
                       <w:text/>
                     </w:sdtPr>
@@ -465,11 +465,11 @@
           <w:sz w:val="24"/>
           <w:szCs w:val="24"/>
         </w:rPr>
-        <w:alias w:val="list"/>
+        <w:alias w:val="list3"/>
         <w:tag w:val="list"/>
         <w:id w:val="-422804516"/>
         <w:placeholder>
-          <w:docPart w:val="7279D6994F0049D5A1E96710FE52ED4F"/>
+          <w:docPart w:val="331566F139834D2DB6A978BB9D53E36A"/>
         </w:placeholder>
       </w:sdtPr>
       <w:sdtContent>
@@ -497,7 +497,7 @@
               <w:tag w:val="text"/>
               <w:id w:val="-277876254"/>
               <w:placeholder>
-                <w:docPart w:val="7279D6994F0049D5A1E96710FE52ED4F"/>
+                <w:docPart w:val="331566F139834D2DB6A978BB9D53E36A"/>
               </w:placeholder>
             </w:sdtPr>
             <w:sdtContent>
@@ -533,7 +533,7 @@
             <w:tag w:val="list"/>
             <w:id w:val="-673648050"/>
             <w:placeholder>
-              <w:docPart w:val="7279D6994F0049D5A1E96710FE52ED4F"/>
+              <w:docPart w:val="331566F139834D2DB6A978BB9D53E36A"/>
             </w:placeholder>
           </w:sdtPr>
           <w:sdtContent>
@@ -548,7 +548,7 @@
                 <w:tag w:val="plain"/>
                 <w:id w:val="-153604166"/>
                 <w:placeholder>
-                  <w:docPart w:val="7279D6994F0049D5A1E96710FE52ED4F"/>
+                  <w:docPart w:val="331566F139834D2DB6A978BB9D53E36A"/>
                 </w:placeholder>
               </w:sdtPr>
               <w:sdtEndPr>
@@ -582,7 +582,7 @@
                       <w:tag w:val="text"/>
                       <w:id w:val="996934238"/>
                       <w:placeholder>
-                        <w:docPart w:val="ED840EC4C4294A4F8A260CB5BD745318"/>
+                        <w:docPart w:val="372ED537A43E4B89908915BB14AEECB1"/>
                       </w:placeholder>
                       <w:text/>
                     </w:sdtPr>
@@ -617,11 +617,11 @@
           <w:sz w:val="24"/>
           <w:szCs w:val="24"/>
         </w:rPr>
-        <w:alias w:val="list"/>
+        <w:alias w:val="list4"/>
         <w:tag w:val="list"/>
         <w:id w:val="962769075"/>
         <w:placeholder>
-          <w:docPart w:val="919DB4FB6F3C4A28ADBEE0EDF694A340"/>
+          <w:docPart w:val="3503003B5AD84675840B670FE71B08BF"/>
         </w:placeholder>
       </w:sdtPr>
       <w:sdtContent>
@@ -649,7 +649,7 @@
               <w:tag w:val="text"/>
               <w:id w:val="443965946"/>
               <w:placeholder>
-                <w:docPart w:val="919DB4FB6F3C4A28ADBEE0EDF694A340"/>
+                <w:docPart w:val="3503003B5AD84675840B670FE71B08BF"/>
               </w:placeholder>
             </w:sdtPr>
             <w:sdtContent>
@@ -685,7 +685,7 @@
             <w:tag w:val="list"/>
             <w:id w:val="-8458089"/>
             <w:placeholder>
-              <w:docPart w:val="919DB4FB6F3C4A28ADBEE0EDF694A340"/>
+              <w:docPart w:val="3503003B5AD84675840B670FE71B08BF"/>
             </w:placeholder>
           </w:sdtPr>
           <w:sdtContent>
@@ -700,7 +700,7 @@
                 <w:tag w:val="plain"/>
                 <w:id w:val="832951744"/>
                 <w:placeholder>
-                  <w:docPart w:val="919DB4FB6F3C4A28ADBEE0EDF694A340"/>
+                  <w:docPart w:val="3503003B5AD84675840B670FE71B08BF"/>
                 </w:placeholder>
               </w:sdtPr>
               <w:sdtEndPr>
@@ -734,7 +734,7 @@
                       <w:tag w:val="text"/>
                       <w:id w:val="-2133622201"/>
                       <w:placeholder>
-                        <w:docPart w:val="8B7CB0CFE7AB4BC18FCA334616FD21B9"/>
+                        <w:docPart w:val="B54F5DA6FC9749A5A7046C42F72EECEF"/>
                       </w:placeholder>
                       <w:text/>
                     </w:sdtPr>
@@ -769,11 +769,11 @@
           <w:sz w:val="24"/>
           <w:szCs w:val="24"/>
         </w:rPr>
-        <w:alias w:val="list"/>
+        <w:alias w:val="list5"/>
         <w:tag w:val="list"/>
         <w:id w:val="973342987"/>
         <w:placeholder>
-          <w:docPart w:val="6D16C78413EC4D14B70653F8D941A6FD"/>
+          <w:docPart w:val="DBF116C8F90D4D1D95520E2064AA2830"/>
         </w:placeholder>
       </w:sdtPr>
       <w:sdtContent>
@@ -801,7 +801,7 @@
               <w:tag w:val="text"/>
               <w:id w:val="928768775"/>
               <w:placeholder>
-                <w:docPart w:val="6D16C78413EC4D14B70653F8D941A6FD"/>
+                <w:docPart w:val="DBF116C8F90D4D1D95520E2064AA2830"/>
               </w:placeholder>
             </w:sdtPr>
             <w:sdtContent>
@@ -837,7 +837,7 @@
             <w:tag w:val="list"/>
             <w:id w:val="-320966259"/>
             <w:placeholder>
-              <w:docPart w:val="6D16C78413EC4D14B70653F8D941A6FD"/>
+              <w:docPart w:val="DBF116C8F90D4D1D95520E2064AA2830"/>
             </w:placeholder>
           </w:sdtPr>
           <w:sdtContent>
@@ -852,7 +852,7 @@
                 <w:tag w:val="plain"/>
                 <w:id w:val="2071998815"/>
                 <w:placeholder>
-                  <w:docPart w:val="6D16C78413EC4D14B70653F8D941A6FD"/>
+                  <w:docPart w:val="DBF116C8F90D4D1D95520E2064AA2830"/>
                 </w:placeholder>
               </w:sdtPr>
               <w:sdtEndPr>
@@ -886,7 +886,7 @@
                       <w:tag w:val="text"/>
                       <w:id w:val="1425152277"/>
                       <w:placeholder>
-                        <w:docPart w:val="26FDF428798D4A49AE06858A2625F3C6"/>
+                        <w:docPart w:val="27CDF471313F4F79800C60A736915EBD"/>
                       </w:placeholder>
                       <w:text/>
                     </w:sdtPr>
@@ -921,11 +921,11 @@
           <w:sz w:val="24"/>
           <w:szCs w:val="24"/>
         </w:rPr>
-        <w:alias w:val="list"/>
+        <w:alias w:val="list6"/>
         <w:tag w:val="list"/>
         <w:id w:val="1800329062"/>
         <w:placeholder>
-          <w:docPart w:val="38AB9F92243F4B40ABE5492FD6BA15EF"/>
+          <w:docPart w:val="D79AF67C8A9146598EF758B410356988"/>
         </w:placeholder>
       </w:sdtPr>
       <w:sdtContent>
@@ -953,7 +953,7 @@
               <w:tag w:val="text"/>
               <w:id w:val="-728924005"/>
               <w:placeholder>
-                <w:docPart w:val="38AB9F92243F4B40ABE5492FD6BA15EF"/>
+                <w:docPart w:val="D79AF67C8A9146598EF758B410356988"/>
               </w:placeholder>
             </w:sdtPr>
             <w:sdtContent>
@@ -989,7 +989,7 @@
             <w:tag w:val="list"/>
             <w:id w:val="635771798"/>
             <w:placeholder>
-              <w:docPart w:val="38AB9F92243F4B40ABE5492FD6BA15EF"/>
+              <w:docPart w:val="D79AF67C8A9146598EF758B410356988"/>
             </w:placeholder>
           </w:sdtPr>
           <w:sdtContent>
@@ -1004,7 +1004,7 @@
                 <w:tag w:val="plain"/>
                 <w:id w:val="-1793966330"/>
                 <w:placeholder>
-                  <w:docPart w:val="38AB9F92243F4B40ABE5492FD6BA15EF"/>
+                  <w:docPart w:val="D79AF67C8A9146598EF758B410356988"/>
                 </w:placeholder>
               </w:sdtPr>
               <w:sdtEndPr>
@@ -1038,7 +1038,7 @@
                       <w:tag w:val="text"/>
                       <w:id w:val="664754596"/>
                       <w:placeholder>
-                        <w:docPart w:val="BE3DFD935E124A15847CECEC1C1B33FC"/>
+                        <w:docPart w:val="D6764CCED75C4F7D80700E599A3CC053"/>
                       </w:placeholder>
                       <w:text/>
                     </w:sdtPr>
@@ -1073,11 +1073,11 @@
           <w:sz w:val="24"/>
           <w:szCs w:val="24"/>
         </w:rPr>
-        <w:alias w:val="list"/>
+        <w:alias w:val="list7"/>
         <w:tag w:val="list"/>
         <w:id w:val="-689142714"/>
         <w:placeholder>
-          <w:docPart w:val="62F613B4D6BA413D9E65AB5767160C39"/>
+          <w:docPart w:val="96414F0EA39642CCB84AB0DACA65C845"/>
         </w:placeholder>
       </w:sdtPr>
       <w:sdtContent>
@@ -1105,7 +1105,7 @@
               <w:tag w:val="text"/>
               <w:id w:val="-1044676803"/>
               <w:placeholder>
-                <w:docPart w:val="62F613B4D6BA413D9E65AB5767160C39"/>
+                <w:docPart w:val="96414F0EA39642CCB84AB0DACA65C845"/>
               </w:placeholder>
             </w:sdtPr>
             <w:sdtContent>
@@ -1141,7 +1141,7 @@
             <w:tag w:val="list"/>
             <w:id w:val="-1384942578"/>
             <w:placeholder>
-              <w:docPart w:val="62F613B4D6BA413D9E65AB5767160C39"/>
+              <w:docPart w:val="96414F0EA39642CCB84AB0DACA65C845"/>
             </w:placeholder>
           </w:sdtPr>
           <w:sdtContent>
@@ -1156,7 +1156,7 @@
                 <w:tag w:val="plain"/>
                 <w:id w:val="-1722196842"/>
                 <w:placeholder>
-                  <w:docPart w:val="62F613B4D6BA413D9E65AB5767160C39"/>
+                  <w:docPart w:val="96414F0EA39642CCB84AB0DACA65C845"/>
                 </w:placeholder>
               </w:sdtPr>
               <w:sdtEndPr>
@@ -1190,7 +1190,7 @@
                       <w:tag w:val="text"/>
                       <w:id w:val="1326774760"/>
                       <w:placeholder>
-                        <w:docPart w:val="CCC50183112F4C0883D61143B31EE8D9"/>
+                        <w:docPart w:val="51EFB3D6340441D8AD5A77859174034B"/>
                       </w:placeholder>
                       <w:text/>
                     </w:sdtPr>
@@ -1225,11 +1225,11 @@
           <w:sz w:val="24"/>
           <w:szCs w:val="24"/>
         </w:rPr>
-        <w:alias w:val="list"/>
+        <w:alias w:val="list8"/>
         <w:tag w:val="list"/>
         <w:id w:val="1132054790"/>
         <w:placeholder>
-          <w:docPart w:val="88F9A342AF02481487BBB85A3B68B563"/>
+          <w:docPart w:val="CA7920DA48FC4320ADBFA3880AFC510D"/>
         </w:placeholder>
       </w:sdtPr>
       <w:sdtContent>
@@ -1257,7 +1257,7 @@
               <w:tag w:val="text"/>
               <w:id w:val="1387376417"/>
               <w:placeholder>
-                <w:docPart w:val="88F9A342AF02481487BBB85A3B68B563"/>
+                <w:docPart w:val="CA7920DA48FC4320ADBFA3880AFC510D"/>
               </w:placeholder>
             </w:sdtPr>
             <w:sdtContent>
@@ -1293,7 +1293,7 @@
             <w:tag w:val="list"/>
             <w:id w:val="-333303188"/>
             <w:placeholder>
-              <w:docPart w:val="88F9A342AF02481487BBB85A3B68B563"/>
+              <w:docPart w:val="CA7920DA48FC4320ADBFA3880AFC510D"/>
             </w:placeholder>
           </w:sdtPr>
           <w:sdtContent>
@@ -1308,7 +1308,7 @@
                 <w:tag w:val="plain"/>
                 <w:id w:val="-1210418743"/>
                 <w:placeholder>
-                  <w:docPart w:val="88F9A342AF02481487BBB85A3B68B563"/>
+                  <w:docPart w:val="CA7920DA48FC4320ADBFA3880AFC510D"/>
                 </w:placeholder>
               </w:sdtPr>
               <w:sdtEndPr>
@@ -1342,7 +1342,7 @@
                       <w:tag w:val="text"/>
                       <w:id w:val="1807041842"/>
                       <w:placeholder>
-                        <w:docPart w:val="B9DC4B974B264848885788783D89C914"/>
+                        <w:docPart w:val="97AE1D0CD1A146A2873875EEF49A55CE"/>
                       </w:placeholder>
                       <w:text/>
                     </w:sdtPr>
@@ -1377,11 +1377,11 @@
           <w:sz w:val="24"/>
           <w:szCs w:val="24"/>
         </w:rPr>
-        <w:alias w:val="list"/>
+        <w:alias w:val="list9"/>
         <w:tag w:val="list"/>
         <w:id w:val="966935236"/>
         <w:placeholder>
-          <w:docPart w:val="2E8B9A089C8B4AC1B7A2F7BAF0DE9449"/>
+          <w:docPart w:val="5B3AE71E9AA84E7DAC43448ECDBB4F0D"/>
         </w:placeholder>
       </w:sdtPr>
       <w:sdtContent>
@@ -1409,7 +1409,7 @@
               <w:tag w:val="text"/>
               <w:id w:val="-1428190349"/>
               <w:placeholder>
-                <w:docPart w:val="2E8B9A089C8B4AC1B7A2F7BAF0DE9449"/>
+                <w:docPart w:val="5B3AE71E9AA84E7DAC43448ECDBB4F0D"/>
               </w:placeholder>
             </w:sdtPr>
             <w:sdtContent>
@@ -1445,7 +1445,7 @@
             <w:tag w:val="list"/>
             <w:id w:val="429783317"/>
             <w:placeholder>
-              <w:docPart w:val="2E8B9A089C8B4AC1B7A2F7BAF0DE9449"/>
+              <w:docPart w:val="5B3AE71E9AA84E7DAC43448ECDBB4F0D"/>
             </w:placeholder>
           </w:sdtPr>
           <w:sdtContent>
@@ -1460,7 +1460,7 @@
                 <w:tag w:val="plain"/>
                 <w:id w:val="39948071"/>
                 <w:placeholder>
-                  <w:docPart w:val="2E8B9A089C8B4AC1B7A2F7BAF0DE9449"/>
+                  <w:docPart w:val="5B3AE71E9AA84E7DAC43448ECDBB4F0D"/>
                 </w:placeholder>
               </w:sdtPr>
               <w:sdtEndPr>
@@ -1494,7 +1494,7 @@
                       <w:tag w:val="text"/>
                       <w:id w:val="564766102"/>
                       <w:placeholder>
-                        <w:docPart w:val="8E6D655F85544DDFBADFDD5CF50DBF07"/>
+                        <w:docPart w:val="D408D86F09354B448D045A43BE7FF1C9"/>
                       </w:placeholder>
                       <w:text/>
                     </w:sdtPr>
@@ -1529,11 +1529,11 @@
           <w:sz w:val="24"/>
           <w:szCs w:val="24"/>
         </w:rPr>
-        <w:alias w:val="list"/>
+        <w:alias w:val="list10"/>
         <w:tag w:val="list"/>
         <w:id w:val="211622806"/>
         <w:placeholder>
-          <w:docPart w:val="040C8D05464B4AFC90D9B94FB006211D"/>
+          <w:docPart w:val="5CA7384D9F744A4297BB5C2160337EC4"/>
         </w:placeholder>
       </w:sdtPr>
       <w:sdtContent>
@@ -1561,7 +1561,7 @@
               <w:tag w:val="text"/>
               <w:id w:val="-1933419623"/>
               <w:placeholder>
-                <w:docPart w:val="040C8D05464B4AFC90D9B94FB006211D"/>
+                <w:docPart w:val="5CA7384D9F744A4297BB5C2160337EC4"/>
               </w:placeholder>
             </w:sdtPr>
             <w:sdtContent>
@@ -1597,7 +1597,7 @@
             <w:tag w:val="list"/>
             <w:id w:val="1105304091"/>
             <w:placeholder>
-              <w:docPart w:val="040C8D05464B4AFC90D9B94FB006211D"/>
+              <w:docPart w:val="5CA7384D9F744A4297BB5C2160337EC4"/>
             </w:placeholder>
           </w:sdtPr>
           <w:sdtContent>
@@ -1612,7 +1612,7 @@
                 <w:tag w:val="plain"/>
                 <w:id w:val="1621961254"/>
                 <w:placeholder>
-                  <w:docPart w:val="040C8D05464B4AFC90D9B94FB006211D"/>
+                  <w:docPart w:val="5CA7384D9F744A4297BB5C2160337EC4"/>
                 </w:placeholder>
               </w:sdtPr>
               <w:sdtEndPr>
@@ -1646,7 +1646,7 @@
                       <w:tag w:val="text"/>
                       <w:id w:val="1221635828"/>
                       <w:placeholder>
-                        <w:docPart w:val="B69015A4AE2549598AA294CA36216F2A"/>
+                        <w:docPart w:val="354FB9A421844F58ABD82E639655B35F"/>
                       </w:placeholder>
                       <w:text/>
                     </w:sdtPr>
@@ -1681,11 +1681,11 @@
           <w:sz w:val="24"/>
           <w:szCs w:val="24"/>
         </w:rPr>
-        <w:alias w:val="list"/>
+        <w:alias w:val="list11"/>
         <w:tag w:val="list"/>
         <w:id w:val="-827985399"/>
         <w:placeholder>
-          <w:docPart w:val="8DB60627C07D4C098480673C258D0696"/>
+          <w:docPart w:val="C59A377BD7FF4BCBAD4FCC640FEB29CB"/>
         </w:placeholder>
       </w:sdtPr>
       <w:sdtContent>
@@ -1713,7 +1713,7 @@
               <w:tag w:val="text"/>
               <w:id w:val="-1404596114"/>
               <w:placeholder>
-                <w:docPart w:val="8DB60627C07D4C098480673C258D0696"/>
+                <w:docPart w:val="C59A377BD7FF4BCBAD4FCC640FEB29CB"/>
               </w:placeholder>
             </w:sdtPr>
             <w:sdtContent>
@@ -1749,7 +1749,7 @@
             <w:tag w:val="list"/>
             <w:id w:val="949589957"/>
             <w:placeholder>
-              <w:docPart w:val="8DB60627C07D4C098480673C258D0696"/>
+              <w:docPart w:val="C59A377BD7FF4BCBAD4FCC640FEB29CB"/>
             </w:placeholder>
           </w:sdtPr>
           <w:sdtContent>
@@ -1764,7 +1764,7 @@
                 <w:tag w:val="plain"/>
                 <w:id w:val="-743027616"/>
                 <w:placeholder>
-                  <w:docPart w:val="8DB60627C07D4C098480673C258D0696"/>
+                  <w:docPart w:val="C59A377BD7FF4BCBAD4FCC640FEB29CB"/>
                 </w:placeholder>
               </w:sdtPr>
               <w:sdtEndPr>
@@ -1798,7 +1798,7 @@
                       <w:tag w:val="text"/>
                       <w:id w:val="1529294192"/>
                       <w:placeholder>
-                        <w:docPart w:val="2400C5FAB557467AAF77283901221EEF"/>
+                        <w:docPart w:val="35311367546D43318755263B86DA0B72"/>
                       </w:placeholder>
                       <w:text/>
                     </w:sdtPr>
@@ -1833,11 +1833,11 @@
           <w:sz w:val="24"/>
           <w:szCs w:val="24"/>
         </w:rPr>
-        <w:alias w:val="list"/>
+        <w:alias w:val="list12"/>
         <w:tag w:val="list"/>
         <w:id w:val="569691813"/>
         <w:placeholder>
-          <w:docPart w:val="B772448C1C7D41C48DF78E8A0518D48A"/>
+          <w:docPart w:val="834BB317AD114B0DA899D384C1294D52"/>
         </w:placeholder>
       </w:sdtPr>
       <w:sdtContent>
@@ -1865,7 +1865,7 @@
               <w:tag w:val="text"/>
               <w:id w:val="119112178"/>
               <w:placeholder>
-                <w:docPart w:val="B772448C1C7D41C48DF78E8A0518D48A"/>
+                <w:docPart w:val="834BB317AD114B0DA899D384C1294D52"/>
               </w:placeholder>
             </w:sdtPr>
             <w:sdtContent>
@@ -1901,7 +1901,7 @@
             <w:tag w:val="list"/>
             <w:id w:val="1891309555"/>
             <w:placeholder>
-              <w:docPart w:val="B772448C1C7D41C48DF78E8A0518D48A"/>
+              <w:docPart w:val="834BB317AD114B0DA899D384C1294D52"/>
             </w:placeholder>
           </w:sdtPr>
           <w:sdtContent>
@@ -1916,7 +1916,7 @@
                 <w:tag w:val="plain"/>
                 <w:id w:val="419838713"/>
                 <w:placeholder>
-                  <w:docPart w:val="B772448C1C7D41C48DF78E8A0518D48A"/>
+                  <w:docPart w:val="834BB317AD114B0DA899D384C1294D52"/>
                 </w:placeholder>
               </w:sdtPr>
               <w:sdtEndPr>
@@ -1950,7 +1950,7 @@
                       <w:tag w:val="text"/>
                       <w:id w:val="-1438602353"/>
                       <w:placeholder>
-                        <w:docPart w:val="F3A0F53AC21940348CCDA34AE246BA2C"/>
+                        <w:docPart w:val="8A824B9939474DF59DAD44C35C29F5AD"/>
                       </w:placeholder>
                       <w:text/>
                     </w:sdtPr>
@@ -1985,11 +1985,11 @@
           <w:sz w:val="24"/>
           <w:szCs w:val="24"/>
         </w:rPr>
-        <w:alias w:val="list"/>
+        <w:alias w:val="list13"/>
         <w:tag w:val="list"/>
         <w:id w:val="-1243785512"/>
         <w:placeholder>
-          <w:docPart w:val="58CDDFBACB094091963E1CBEB0E7B826"/>
+          <w:docPart w:val="FF120302B09A4B43A84D68EAE0D85ABE"/>
         </w:placeholder>
       </w:sdtPr>
       <w:sdtContent>
@@ -2017,7 +2017,7 @@
               <w:tag w:val="text"/>
               <w:id w:val="-313326825"/>
               <w:placeholder>
-                <w:docPart w:val="58CDDFBACB094091963E1CBEB0E7B826"/>
+                <w:docPart w:val="FF120302B09A4B43A84D68EAE0D85ABE"/>
               </w:placeholder>
             </w:sdtPr>
             <w:sdtContent>
@@ -2053,7 +2053,7 @@
             <w:tag w:val="list"/>
             <w:id w:val="-869369177"/>
             <w:placeholder>
-              <w:docPart w:val="58CDDFBACB094091963E1CBEB0E7B826"/>
+              <w:docPart w:val="FF120302B09A4B43A84D68EAE0D85ABE"/>
             </w:placeholder>
           </w:sdtPr>
           <w:sdtContent>
@@ -2068,7 +2068,7 @@
                 <w:tag w:val="plain"/>
                 <w:id w:val="-1509206401"/>
                 <w:placeholder>
-                  <w:docPart w:val="58CDDFBACB094091963E1CBEB0E7B826"/>
+                  <w:docPart w:val="FF120302B09A4B43A84D68EAE0D85ABE"/>
                 </w:placeholder>
               </w:sdtPr>
               <w:sdtEndPr>
@@ -2102,7 +2102,7 @@
                       <w:tag w:val="text"/>
                       <w:id w:val="-1568329257"/>
                       <w:placeholder>
-                        <w:docPart w:val="55AFCED5F5F94060B35BDD6E0DFED51C"/>
+                        <w:docPart w:val="2E0FD664EA664992A5ECD74085703E7C"/>
                       </w:placeholder>
                       <w:text/>
                     </w:sdtPr>
@@ -2137,11 +2137,11 @@
           <w:sz w:val="24"/>
           <w:szCs w:val="24"/>
         </w:rPr>
-        <w:alias w:val="list"/>
+        <w:alias w:val="list14"/>
         <w:tag w:val="list"/>
         <w:id w:val="-1166316686"/>
         <w:placeholder>
-          <w:docPart w:val="ED511DAAE1D14713A498A43C36666F0D"/>
+          <w:docPart w:val="40EFA8F7D4314FEAAE9E558B727580BC"/>
         </w:placeholder>
       </w:sdtPr>
       <w:sdtContent>
@@ -2169,7 +2169,7 @@
               <w:tag w:val="text"/>
               <w:id w:val="1197045138"/>
               <w:placeholder>
-                <w:docPart w:val="ED511DAAE1D14713A498A43C36666F0D"/>
+                <w:docPart w:val="40EFA8F7D4314FEAAE9E558B727580BC"/>
               </w:placeholder>
             </w:sdtPr>
             <w:sdtContent>
@@ -2205,7 +2205,7 @@
             <w:tag w:val="list"/>
             <w:id w:val="-1389500090"/>
             <w:placeholder>
-              <w:docPart w:val="ED511DAAE1D14713A498A43C36666F0D"/>
+              <w:docPart w:val="40EFA8F7D4314FEAAE9E558B727580BC"/>
             </w:placeholder>
           </w:sdtPr>
           <w:sdtContent>
@@ -2220,7 +2220,7 @@
                 <w:tag w:val="plain"/>
                 <w:id w:val="-2012218085"/>
                 <w:placeholder>
-                  <w:docPart w:val="ED511DAAE1D14713A498A43C36666F0D"/>
+                  <w:docPart w:val="40EFA8F7D4314FEAAE9E558B727580BC"/>
                 </w:placeholder>
               </w:sdtPr>
               <w:sdtEndPr>
@@ -2254,7 +2254,7 @@
                       <w:tag w:val="text"/>
                       <w:id w:val="1924688084"/>
                       <w:placeholder>
-                        <w:docPart w:val="22EECF79FC1449FBA267C1ECB2AADC0E"/>
+                        <w:docPart w:val="4815D297BFE8436480BB46292017C23C"/>
                       </w:placeholder>
                       <w:text/>
                     </w:sdtPr>
@@ -2289,11 +2289,11 @@
           <w:sz w:val="24"/>
           <w:szCs w:val="24"/>
         </w:rPr>
-        <w:alias w:val="list"/>
+        <w:alias w:val="list15"/>
         <w:tag w:val="list"/>
         <w:id w:val="284087376"/>
         <w:placeholder>
-          <w:docPart w:val="63CD6579CA464EDCA69680D7C2D87153"/>
+          <w:docPart w:val="A3C1BF5D19E94467AC3D810935BFAFF6"/>
         </w:placeholder>
       </w:sdtPr>
       <w:sdtContent>
@@ -2321,7 +2321,7 @@
               <w:tag w:val="text"/>
               <w:id w:val="1688950056"/>
               <w:placeholder>
-                <w:docPart w:val="63CD6579CA464EDCA69680D7C2D87153"/>
+                <w:docPart w:val="A3C1BF5D19E94467AC3D810935BFAFF6"/>
               </w:placeholder>
             </w:sdtPr>
             <w:sdtContent>
@@ -2357,7 +2357,7 @@
             <w:tag w:val="list"/>
             <w:id w:val="797178345"/>
             <w:placeholder>
-              <w:docPart w:val="63CD6579CA464EDCA69680D7C2D87153"/>
+              <w:docPart w:val="A3C1BF5D19E94467AC3D810935BFAFF6"/>
             </w:placeholder>
           </w:sdtPr>
           <w:sdtContent>
@@ -2372,7 +2372,7 @@
                 <w:tag w:val="plain"/>
                 <w:id w:val="-610194253"/>
                 <w:placeholder>
-                  <w:docPart w:val="63CD6579CA464EDCA69680D7C2D87153"/>
+                  <w:docPart w:val="A3C1BF5D19E94467AC3D810935BFAFF6"/>
                 </w:placeholder>
               </w:sdtPr>
               <w:sdtEndPr>
@@ -2406,7 +2406,7 @@
                       <w:tag w:val="text"/>
                       <w:id w:val="389080287"/>
                       <w:placeholder>
-                        <w:docPart w:val="B0A406DCE24D42479466BC0D79A8452D"/>
+                        <w:docPart w:val="739C7D83084D4C968A6DE24336674696"/>
                       </w:placeholder>
                       <w:text/>
                     </w:sdtPr>
@@ -2441,11 +2441,11 @@
           <w:sz w:val="24"/>
           <w:szCs w:val="24"/>
         </w:rPr>
-        <w:alias w:val="list"/>
+        <w:alias w:val="list16"/>
         <w:tag w:val="list"/>
         <w:id w:val="1370106581"/>
         <w:placeholder>
-          <w:docPart w:val="3AD61849286E400B99EEF10173582A15"/>
+          <w:docPart w:val="A25AB4EDEE404D4FA65C5E8ABF8F9C48"/>
         </w:placeholder>
       </w:sdtPr>
       <w:sdtContent>
@@ -2473,7 +2473,7 @@
               <w:tag w:val="text"/>
               <w:id w:val="2079628209"/>
               <w:placeholder>
-                <w:docPart w:val="3AD61849286E400B99EEF10173582A15"/>
+                <w:docPart w:val="A25AB4EDEE404D4FA65C5E8ABF8F9C48"/>
               </w:placeholder>
             </w:sdtPr>
             <w:sdtContent>
@@ -2509,7 +2509,7 @@
             <w:tag w:val="list"/>
             <w:id w:val="936330988"/>
             <w:placeholder>
-              <w:docPart w:val="3AD61849286E400B99EEF10173582A15"/>
+              <w:docPart w:val="A25AB4EDEE404D4FA65C5E8ABF8F9C48"/>
             </w:placeholder>
           </w:sdtPr>
           <w:sdtContent>
@@ -2524,7 +2524,7 @@
                 <w:tag w:val="plain"/>
                 <w:id w:val="586343024"/>
                 <w:placeholder>
-                  <w:docPart w:val="3AD61849286E400B99EEF10173582A15"/>
+                  <w:docPart w:val="A25AB4EDEE404D4FA65C5E8ABF8F9C48"/>
                 </w:placeholder>
               </w:sdtPr>
               <w:sdtEndPr>
@@ -2558,7 +2558,7 @@
                       <w:tag w:val="text"/>
                       <w:id w:val="1085569843"/>
                       <w:placeholder>
-                        <w:docPart w:val="0F76AC9AB85F4C3AA5EF9764178C64AB"/>
+                        <w:docPart w:val="87E5730806A044DC9B643C21CCDDDFDE"/>
                       </w:placeholder>
                       <w:text/>
                     </w:sdtPr>
@@ -2593,11 +2593,11 @@
           <w:sz w:val="24"/>
           <w:szCs w:val="24"/>
         </w:rPr>
-        <w:alias w:val="list"/>
+        <w:alias w:val="list17"/>
         <w:tag w:val="list"/>
         <w:id w:val="605697706"/>
         <w:placeholder>
-          <w:docPart w:val="1DEBCC29DBA649F38A670F84F10AF065"/>
+          <w:docPart w:val="CE82CBC193AA4CE88CDA525B2D284F88"/>
         </w:placeholder>
       </w:sdtPr>
       <w:sdtContent>
@@ -2625,7 +2625,7 @@
               <w:tag w:val="text"/>
               <w:id w:val="1934169362"/>
               <w:placeholder>
-                <w:docPart w:val="1DEBCC29DBA649F38A670F84F10AF065"/>
+                <w:docPart w:val="CE82CBC193AA4CE88CDA525B2D284F88"/>
               </w:placeholder>
             </w:sdtPr>
             <w:sdtContent>
@@ -2661,7 +2661,7 @@
             <w:tag w:val="list"/>
             <w:id w:val="-1863590660"/>
             <w:placeholder>
-              <w:docPart w:val="1DEBCC29DBA649F38A670F84F10AF065"/>
+              <w:docPart w:val="CE82CBC193AA4CE88CDA525B2D284F88"/>
             </w:placeholder>
           </w:sdtPr>
           <w:sdtContent>
@@ -2676,7 +2676,7 @@
                 <w:tag w:val="plain"/>
                 <w:id w:val="380828228"/>
                 <w:placeholder>
-                  <w:docPart w:val="1DEBCC29DBA649F38A670F84F10AF065"/>
+                  <w:docPart w:val="CE82CBC193AA4CE88CDA525B2D284F88"/>
                 </w:placeholder>
               </w:sdtPr>
               <w:sdtEndPr>
@@ -2710,7 +2710,7 @@
                       <w:tag w:val="text"/>
                       <w:id w:val="-1085303317"/>
                       <w:placeholder>
-                        <w:docPart w:val="D979EAA4D3C54A2E8C32135C6C9694F0"/>
+                        <w:docPart w:val="A22DA491202C4F77A89A696027821743"/>
                       </w:placeholder>
                       <w:text/>
                     </w:sdtPr>
@@ -2745,11 +2745,11 @@
           <w:sz w:val="24"/>
           <w:szCs w:val="24"/>
         </w:rPr>
-        <w:alias w:val="list"/>
+        <w:alias w:val="list18"/>
         <w:tag w:val="list"/>
         <w:id w:val="1665598473"/>
         <w:placeholder>
-          <w:docPart w:val="50ED864F32644AED91D51699448C134A"/>
+          <w:docPart w:val="145CA585779E4212B60957DEE3842A93"/>
         </w:placeholder>
       </w:sdtPr>
       <w:sdtContent>
@@ -2777,7 +2777,7 @@
               <w:tag w:val="text"/>
               <w:id w:val="234356000"/>
               <w:placeholder>
-                <w:docPart w:val="50ED864F32644AED91D51699448C134A"/>
+                <w:docPart w:val="145CA585779E4212B60957DEE3842A93"/>
               </w:placeholder>
             </w:sdtPr>
             <w:sdtContent>
@@ -2813,7 +2813,7 @@
             <w:tag w:val="list"/>
             <w:id w:val="520443852"/>
             <w:placeholder>
-              <w:docPart w:val="50ED864F32644AED91D51699448C134A"/>
+              <w:docPart w:val="145CA585779E4212B60957DEE3842A93"/>
             </w:placeholder>
           </w:sdtPr>
           <w:sdtContent>
@@ -2828,7 +2828,7 @@
                 <w:tag w:val="plain"/>
                 <w:id w:val="1966474572"/>
                 <w:placeholder>
-                  <w:docPart w:val="50ED864F32644AED91D51699448C134A"/>
+                  <w:docPart w:val="145CA585779E4212B60957DEE3842A93"/>
                 </w:placeholder>
               </w:sdtPr>
               <w:sdtEndPr>
@@ -2862,7 +2862,7 @@
                       <w:tag w:val="text"/>
                       <w:id w:val="-2096778176"/>
                       <w:placeholder>
-                        <w:docPart w:val="B1615683D78440B6B80ADCF8AA0F3D97"/>
+                        <w:docPart w:val="1934E56C0FF9469490E3C65B2A646FAA"/>
                       </w:placeholder>
                       <w:text/>
                     </w:sdtPr>
@@ -2897,11 +2897,11 @@
           <w:sz w:val="24"/>
           <w:szCs w:val="24"/>
         </w:rPr>
-        <w:alias w:val="list"/>
+        <w:alias w:val="list19"/>
         <w:tag w:val="list"/>
         <w:id w:val="1097593642"/>
         <w:placeholder>
-          <w:docPart w:val="5390899FB7AC47F4A1AAA1AF08A6275D"/>
+          <w:docPart w:val="277779BB25674A6FA4924CBE299CBC40"/>
         </w:placeholder>
       </w:sdtPr>
       <w:sdtContent>
@@ -2929,7 +2929,7 @@
               <w:tag w:val="text"/>
               <w:id w:val="138552146"/>
               <w:placeholder>
-                <w:docPart w:val="5390899FB7AC47F4A1AAA1AF08A6275D"/>
+                <w:docPart w:val="277779BB25674A6FA4924CBE299CBC40"/>
               </w:placeholder>
             </w:sdtPr>
             <w:sdtContent>
@@ -2965,7 +2965,7 @@
             <w:tag w:val="list"/>
             <w:id w:val="1499689590"/>
             <w:placeholder>
-              <w:docPart w:val="5390899FB7AC47F4A1AAA1AF08A6275D"/>
+              <w:docPart w:val="277779BB25674A6FA4924CBE299CBC40"/>
             </w:placeholder>
           </w:sdtPr>
           <w:sdtContent>
@@ -2980,7 +2980,7 @@
                 <w:tag w:val="plain"/>
                 <w:id w:val="-2050830487"/>
                 <w:placeholder>
-                  <w:docPart w:val="5390899FB7AC47F4A1AAA1AF08A6275D"/>
+                  <w:docPart w:val="277779BB25674A6FA4924CBE299CBC40"/>
                 </w:placeholder>
               </w:sdtPr>
               <w:sdtEndPr>
@@ -3014,7 +3014,7 @@
                       <w:tag w:val="text"/>
                       <w:id w:val="1746841070"/>
                       <w:placeholder>
-                        <w:docPart w:val="E58E70D7954145449F871AB61F656311"/>
+                        <w:docPart w:val="DDF3D6E2F6EF4028809B06382249E6CA"/>
                       </w:placeholder>
                       <w:text/>
                     </w:sdtPr>
@@ -3042,1533 +3042,6 @@
         </w:sdt>
       </w:sdtContent>
     </w:sdt>
-    <w:sdt>
-      <w:sdtPr>
-        <w:rPr>
-          <w:rFonts w:ascii="Times New Roman" w:hAnsi="Times New Roman" w:cs="Times New Roman"/>
-          <w:sz w:val="24"/>
-          <w:szCs w:val="24"/>
-        </w:rPr>
-        <w:alias w:val="list"/>
-        <w:tag w:val="list"/>
-        <w:id w:val="-691686977"/>
-        <w:placeholder>
-          <w:docPart w:val="0395F7AD9D6D4B899660C3BA28C30E53"/>
-        </w:placeholder>
-      </w:sdtPr>
-      <w:sdtContent>
-        <w:p>
-          <w:pPr>
-            <w:numPr>
-              <w:ilvl w:val="0"/>
-              <w:numId w:val="2"/>
-            </w:numPr>
-            <w:spacing w:after="0"/>
-            <w:rPr>
-              <w:rFonts w:ascii="Times New Roman" w:hAnsi="Times New Roman" w:cs="Times New Roman"/>
-              <w:sz w:val="24"/>
-              <w:szCs w:val="24"/>
-            </w:rPr>
-          </w:pPr>
-          <w:sdt>
-            <w:sdtPr>
-              <w:rPr>
-                <w:rFonts w:ascii="Times New Roman" w:hAnsi="Times New Roman" w:cs="Times New Roman"/>
-                <w:sz w:val="24"/>
-                <w:szCs w:val="24"/>
-              </w:rPr>
-              <w:alias w:val="value"/>
-              <w:tag w:val="text"/>
-              <w:id w:val="1071160978"/>
-              <w:placeholder>
-                <w:docPart w:val="0395F7AD9D6D4B899660C3BA28C30E53"/>
-              </w:placeholder>
-            </w:sdtPr>
-            <w:sdtContent>
-              <w:r>
-                <w:rPr>
-                  <w:rFonts w:ascii="Times New Roman" w:hAnsi="Times New Roman" w:cs="Times New Roman"/>
-                  <w:sz w:val="24"/>
-                  <w:szCs w:val="24"/>
-                  <w:lang w:val="en-US"/>
-                </w:rPr>
-                <w:t>list</w:t>
-              </w:r>
-            </w:sdtContent>
-          </w:sdt>
-          <w:r>
-            <w:rPr>
-              <w:rFonts w:ascii="Times New Roman" w:hAnsi="Times New Roman" w:cs="Times New Roman"/>
-              <w:sz w:val="24"/>
-              <w:szCs w:val="24"/>
-              <w:lang w:val="en-US"/>
-            </w:rPr>
-            <w:t xml:space="preserve">  </w:t>
-          </w:r>
-        </w:p>
-        <w:sdt>
-          <w:sdtPr>
-            <w:rPr>
-              <w:rFonts w:ascii="Times New Roman" w:hAnsi="Times New Roman" w:cs="Times New Roman"/>
-              <w:sz w:val="24"/>
-              <w:szCs w:val="24"/>
-            </w:rPr>
-            <w:alias w:val="listnested"/>
-            <w:tag w:val="list"/>
-            <w:id w:val="-1477069973"/>
-            <w:placeholder>
-              <w:docPart w:val="0395F7AD9D6D4B899660C3BA28C30E53"/>
-            </w:placeholder>
-          </w:sdtPr>
-          <w:sdtContent>
-            <w:sdt>
-              <w:sdtPr>
-                <w:rPr>
-                  <w:rFonts w:ascii="Times New Roman" w:hAnsi="Times New Roman" w:cs="Times New Roman"/>
-                  <w:sz w:val="24"/>
-                  <w:szCs w:val="24"/>
-                </w:rPr>
-                <w:alias w:val="value"/>
-                <w:tag w:val="plain"/>
-                <w:id w:val="2050570201"/>
-                <w:placeholder>
-                  <w:docPart w:val="0395F7AD9D6D4B899660C3BA28C30E53"/>
-                </w:placeholder>
-              </w:sdtPr>
-              <w:sdtEndPr>
-                <w:rPr>
-                  <w:b/>
-                </w:rPr>
-              </w:sdtEndPr>
-              <w:sdtContent>
-                <w:p>
-                  <w:pPr>
-                    <w:numPr>
-                      <w:ilvl w:val="1"/>
-                      <w:numId w:val="2"/>
-                    </w:numPr>
-                    <w:spacing w:after="0"/>
-                    <w:rPr>
-                      <w:rFonts w:ascii="Times New Roman" w:hAnsi="Times New Roman" w:cs="Times New Roman"/>
-                      <w:sz w:val="24"/>
-                      <w:szCs w:val="24"/>
-                      <w:lang w:val="en-US"/>
-                    </w:rPr>
-                  </w:pPr>
-                  <w:sdt>
-                    <w:sdtPr>
-                      <w:rPr>
-                        <w:rFonts w:ascii="Times New Roman" w:hAnsi="Times New Roman" w:cs="Times New Roman"/>
-                        <w:sz w:val="24"/>
-                        <w:szCs w:val="24"/>
-                      </w:rPr>
-                      <w:alias w:val="normal"/>
-                      <w:tag w:val="text"/>
-                      <w:id w:val="-505208277"/>
-                      <w:placeholder>
-                        <w:docPart w:val="DFEB640ED07E423DAB0693BDE57BCA2E"/>
-                      </w:placeholder>
-                      <w:text/>
-                    </w:sdtPr>
-                    <w:sdtEndPr>
-                      <w:rPr>
-                        <w:lang w:val="en-US"/>
-                      </w:rPr>
-                    </w:sdtEndPr>
-                    <w:sdtContent>
-                      <w:r>
-                        <w:rPr>
-                          <w:rFonts w:ascii="Times New Roman" w:hAnsi="Times New Roman" w:cs="Times New Roman"/>
-                          <w:sz w:val="24"/>
-                          <w:szCs w:val="24"/>
-                          <w:lang w:val="en-US"/>
-                        </w:rPr>
-                        <w:t>Nested</w:t>
-                      </w:r>
-                    </w:sdtContent>
-                  </w:sdt>
-                </w:p>
-              </w:sdtContent>
-            </w:sdt>
-          </w:sdtContent>
-        </w:sdt>
-      </w:sdtContent>
-    </w:sdt>
-    <w:sdt>
-      <w:sdtPr>
-        <w:rPr>
-          <w:rFonts w:ascii="Times New Roman" w:hAnsi="Times New Roman" w:cs="Times New Roman"/>
-          <w:sz w:val="24"/>
-          <w:szCs w:val="24"/>
-        </w:rPr>
-        <w:alias w:val="list"/>
-        <w:tag w:val="list"/>
-        <w:id w:val="-73361765"/>
-        <w:placeholder>
-          <w:docPart w:val="B05A854605FB46DE87BC34415564CB42"/>
-        </w:placeholder>
-      </w:sdtPr>
-      <w:sdtContent>
-        <w:p>
-          <w:pPr>
-            <w:numPr>
-              <w:ilvl w:val="0"/>
-              <w:numId w:val="2"/>
-            </w:numPr>
-            <w:spacing w:after="0"/>
-            <w:rPr>
-              <w:rFonts w:ascii="Times New Roman" w:hAnsi="Times New Roman" w:cs="Times New Roman"/>
-              <w:sz w:val="24"/>
-              <w:szCs w:val="24"/>
-            </w:rPr>
-          </w:pPr>
-          <w:sdt>
-            <w:sdtPr>
-              <w:rPr>
-                <w:rFonts w:ascii="Times New Roman" w:hAnsi="Times New Roman" w:cs="Times New Roman"/>
-                <w:sz w:val="24"/>
-                <w:szCs w:val="24"/>
-              </w:rPr>
-              <w:alias w:val="value"/>
-              <w:tag w:val="text"/>
-              <w:id w:val="276074220"/>
-              <w:placeholder>
-                <w:docPart w:val="B05A854605FB46DE87BC34415564CB42"/>
-              </w:placeholder>
-            </w:sdtPr>
-            <w:sdtContent>
-              <w:r>
-                <w:rPr>
-                  <w:rFonts w:ascii="Times New Roman" w:hAnsi="Times New Roman" w:cs="Times New Roman"/>
-                  <w:sz w:val="24"/>
-                  <w:szCs w:val="24"/>
-                  <w:lang w:val="en-US"/>
-                </w:rPr>
-                <w:t>list</w:t>
-              </w:r>
-            </w:sdtContent>
-          </w:sdt>
-          <w:r>
-            <w:rPr>
-              <w:rFonts w:ascii="Times New Roman" w:hAnsi="Times New Roman" w:cs="Times New Roman"/>
-              <w:sz w:val="24"/>
-              <w:szCs w:val="24"/>
-              <w:lang w:val="en-US"/>
-            </w:rPr>
-            <w:t xml:space="preserve">  </w:t>
-          </w:r>
-        </w:p>
-        <w:sdt>
-          <w:sdtPr>
-            <w:rPr>
-              <w:rFonts w:ascii="Times New Roman" w:hAnsi="Times New Roman" w:cs="Times New Roman"/>
-              <w:sz w:val="24"/>
-              <w:szCs w:val="24"/>
-            </w:rPr>
-            <w:alias w:val="listnested"/>
-            <w:tag w:val="list"/>
-            <w:id w:val="1626195943"/>
-            <w:placeholder>
-              <w:docPart w:val="B05A854605FB46DE87BC34415564CB42"/>
-            </w:placeholder>
-          </w:sdtPr>
-          <w:sdtContent>
-            <w:sdt>
-              <w:sdtPr>
-                <w:rPr>
-                  <w:rFonts w:ascii="Times New Roman" w:hAnsi="Times New Roman" w:cs="Times New Roman"/>
-                  <w:sz w:val="24"/>
-                  <w:szCs w:val="24"/>
-                </w:rPr>
-                <w:alias w:val="value"/>
-                <w:tag w:val="plain"/>
-                <w:id w:val="1136613806"/>
-                <w:placeholder>
-                  <w:docPart w:val="B05A854605FB46DE87BC34415564CB42"/>
-                </w:placeholder>
-              </w:sdtPr>
-              <w:sdtEndPr>
-                <w:rPr>
-                  <w:b/>
-                </w:rPr>
-              </w:sdtEndPr>
-              <w:sdtContent>
-                <w:p>
-                  <w:pPr>
-                    <w:numPr>
-                      <w:ilvl w:val="1"/>
-                      <w:numId w:val="2"/>
-                    </w:numPr>
-                    <w:spacing w:after="0"/>
-                    <w:rPr>
-                      <w:rFonts w:ascii="Times New Roman" w:hAnsi="Times New Roman" w:cs="Times New Roman"/>
-                      <w:sz w:val="24"/>
-                      <w:szCs w:val="24"/>
-                      <w:lang w:val="en-US"/>
-                    </w:rPr>
-                  </w:pPr>
-                  <w:sdt>
-                    <w:sdtPr>
-                      <w:rPr>
-                        <w:rFonts w:ascii="Times New Roman" w:hAnsi="Times New Roman" w:cs="Times New Roman"/>
-                        <w:sz w:val="24"/>
-                        <w:szCs w:val="24"/>
-                      </w:rPr>
-                      <w:alias w:val="normal"/>
-                      <w:tag w:val="text"/>
-                      <w:id w:val="-1391422839"/>
-                      <w:placeholder>
-                        <w:docPart w:val="1A4D0C01EB06433B9B0260DC92C3672C"/>
-                      </w:placeholder>
-                      <w:text/>
-                    </w:sdtPr>
-                    <w:sdtEndPr>
-                      <w:rPr>
-                        <w:lang w:val="en-US"/>
-                      </w:rPr>
-                    </w:sdtEndPr>
-                    <w:sdtContent>
-                      <w:r>
-                        <w:rPr>
-                          <w:rFonts w:ascii="Times New Roman" w:hAnsi="Times New Roman" w:cs="Times New Roman"/>
-                          <w:sz w:val="24"/>
-                          <w:szCs w:val="24"/>
-                          <w:lang w:val="en-US"/>
-                        </w:rPr>
-                        <w:t>Nested</w:t>
-                      </w:r>
-                    </w:sdtContent>
-                  </w:sdt>
-                </w:p>
-              </w:sdtContent>
-            </w:sdt>
-          </w:sdtContent>
-        </w:sdt>
-      </w:sdtContent>
-    </w:sdt>
-    <w:sdt>
-      <w:sdtPr>
-        <w:rPr>
-          <w:rFonts w:ascii="Times New Roman" w:hAnsi="Times New Roman" w:cs="Times New Roman"/>
-          <w:sz w:val="24"/>
-          <w:szCs w:val="24"/>
-        </w:rPr>
-        <w:alias w:val="list"/>
-        <w:tag w:val="list"/>
-        <w:id w:val="665366267"/>
-        <w:placeholder>
-          <w:docPart w:val="2E978364F6784C2BA86E1BD64C9BEAD5"/>
-        </w:placeholder>
-      </w:sdtPr>
-      <w:sdtContent>
-        <w:p>
-          <w:pPr>
-            <w:numPr>
-              <w:ilvl w:val="0"/>
-              <w:numId w:val="2"/>
-            </w:numPr>
-            <w:spacing w:after="0"/>
-            <w:rPr>
-              <w:rFonts w:ascii="Times New Roman" w:hAnsi="Times New Roman" w:cs="Times New Roman"/>
-              <w:sz w:val="24"/>
-              <w:szCs w:val="24"/>
-            </w:rPr>
-          </w:pPr>
-          <w:sdt>
-            <w:sdtPr>
-              <w:rPr>
-                <w:rFonts w:ascii="Times New Roman" w:hAnsi="Times New Roman" w:cs="Times New Roman"/>
-                <w:sz w:val="24"/>
-                <w:szCs w:val="24"/>
-              </w:rPr>
-              <w:alias w:val="value"/>
-              <w:tag w:val="text"/>
-              <w:id w:val="804742015"/>
-              <w:placeholder>
-                <w:docPart w:val="2E978364F6784C2BA86E1BD64C9BEAD5"/>
-              </w:placeholder>
-            </w:sdtPr>
-            <w:sdtContent>
-              <w:r>
-                <w:rPr>
-                  <w:rFonts w:ascii="Times New Roman" w:hAnsi="Times New Roman" w:cs="Times New Roman"/>
-                  <w:sz w:val="24"/>
-                  <w:szCs w:val="24"/>
-                  <w:lang w:val="en-US"/>
-                </w:rPr>
-                <w:t>list</w:t>
-              </w:r>
-            </w:sdtContent>
-          </w:sdt>
-          <w:r>
-            <w:rPr>
-              <w:rFonts w:ascii="Times New Roman" w:hAnsi="Times New Roman" w:cs="Times New Roman"/>
-              <w:sz w:val="24"/>
-              <w:szCs w:val="24"/>
-              <w:lang w:val="en-US"/>
-            </w:rPr>
-            <w:t xml:space="preserve">  </w:t>
-          </w:r>
-        </w:p>
-        <w:sdt>
-          <w:sdtPr>
-            <w:rPr>
-              <w:rFonts w:ascii="Times New Roman" w:hAnsi="Times New Roman" w:cs="Times New Roman"/>
-              <w:sz w:val="24"/>
-              <w:szCs w:val="24"/>
-            </w:rPr>
-            <w:alias w:val="listnested"/>
-            <w:tag w:val="list"/>
-            <w:id w:val="1311820813"/>
-            <w:placeholder>
-              <w:docPart w:val="2E978364F6784C2BA86E1BD64C9BEAD5"/>
-            </w:placeholder>
-          </w:sdtPr>
-          <w:sdtContent>
-            <w:sdt>
-              <w:sdtPr>
-                <w:rPr>
-                  <w:rFonts w:ascii="Times New Roman" w:hAnsi="Times New Roman" w:cs="Times New Roman"/>
-                  <w:sz w:val="24"/>
-                  <w:szCs w:val="24"/>
-                </w:rPr>
-                <w:alias w:val="value"/>
-                <w:tag w:val="plain"/>
-                <w:id w:val="2049644188"/>
-                <w:placeholder>
-                  <w:docPart w:val="2E978364F6784C2BA86E1BD64C9BEAD5"/>
-                </w:placeholder>
-              </w:sdtPr>
-              <w:sdtEndPr>
-                <w:rPr>
-                  <w:b/>
-                </w:rPr>
-              </w:sdtEndPr>
-              <w:sdtContent>
-                <w:p>
-                  <w:pPr>
-                    <w:numPr>
-                      <w:ilvl w:val="1"/>
-                      <w:numId w:val="2"/>
-                    </w:numPr>
-                    <w:spacing w:after="0"/>
-                    <w:rPr>
-                      <w:rFonts w:ascii="Times New Roman" w:hAnsi="Times New Roman" w:cs="Times New Roman"/>
-                      <w:sz w:val="24"/>
-                      <w:szCs w:val="24"/>
-                      <w:lang w:val="en-US"/>
-                    </w:rPr>
-                  </w:pPr>
-                  <w:sdt>
-                    <w:sdtPr>
-                      <w:rPr>
-                        <w:rFonts w:ascii="Times New Roman" w:hAnsi="Times New Roman" w:cs="Times New Roman"/>
-                        <w:sz w:val="24"/>
-                        <w:szCs w:val="24"/>
-                      </w:rPr>
-                      <w:alias w:val="normal"/>
-                      <w:tag w:val="text"/>
-                      <w:id w:val="-1165704801"/>
-                      <w:placeholder>
-                        <w:docPart w:val="EEB7E42103684E56AEA74A8B21C28543"/>
-                      </w:placeholder>
-                      <w:text/>
-                    </w:sdtPr>
-                    <w:sdtEndPr>
-                      <w:rPr>
-                        <w:lang w:val="en-US"/>
-                      </w:rPr>
-                    </w:sdtEndPr>
-                    <w:sdtContent>
-                      <w:r>
-                        <w:rPr>
-                          <w:rFonts w:ascii="Times New Roman" w:hAnsi="Times New Roman" w:cs="Times New Roman"/>
-                          <w:sz w:val="24"/>
-                          <w:szCs w:val="24"/>
-                          <w:lang w:val="en-US"/>
-                        </w:rPr>
-                        <w:t>Nested</w:t>
-                      </w:r>
-                    </w:sdtContent>
-                  </w:sdt>
-                </w:p>
-              </w:sdtContent>
-            </w:sdt>
-          </w:sdtContent>
-        </w:sdt>
-      </w:sdtContent>
-    </w:sdt>
-    <w:sdt>
-      <w:sdtPr>
-        <w:rPr>
-          <w:rFonts w:ascii="Times New Roman" w:hAnsi="Times New Roman" w:cs="Times New Roman"/>
-          <w:sz w:val="24"/>
-          <w:szCs w:val="24"/>
-        </w:rPr>
-        <w:alias w:val="list"/>
-        <w:tag w:val="list"/>
-        <w:id w:val="-1873673065"/>
-        <w:placeholder>
-          <w:docPart w:val="2E08F18D075A454FA05AFC430D74C408"/>
-        </w:placeholder>
-      </w:sdtPr>
-      <w:sdtContent>
-        <w:p>
-          <w:pPr>
-            <w:numPr>
-              <w:ilvl w:val="0"/>
-              <w:numId w:val="2"/>
-            </w:numPr>
-            <w:spacing w:after="0"/>
-            <w:rPr>
-              <w:rFonts w:ascii="Times New Roman" w:hAnsi="Times New Roman" w:cs="Times New Roman"/>
-              <w:sz w:val="24"/>
-              <w:szCs w:val="24"/>
-            </w:rPr>
-          </w:pPr>
-          <w:sdt>
-            <w:sdtPr>
-              <w:rPr>
-                <w:rFonts w:ascii="Times New Roman" w:hAnsi="Times New Roman" w:cs="Times New Roman"/>
-                <w:sz w:val="24"/>
-                <w:szCs w:val="24"/>
-              </w:rPr>
-              <w:alias w:val="value"/>
-              <w:tag w:val="text"/>
-              <w:id w:val="1405960869"/>
-              <w:placeholder>
-                <w:docPart w:val="2E08F18D075A454FA05AFC430D74C408"/>
-              </w:placeholder>
-            </w:sdtPr>
-            <w:sdtContent>
-              <w:r>
-                <w:rPr>
-                  <w:rFonts w:ascii="Times New Roman" w:hAnsi="Times New Roman" w:cs="Times New Roman"/>
-                  <w:sz w:val="24"/>
-                  <w:szCs w:val="24"/>
-                  <w:lang w:val="en-US"/>
-                </w:rPr>
-                <w:t>list</w:t>
-              </w:r>
-            </w:sdtContent>
-          </w:sdt>
-          <w:r>
-            <w:rPr>
-              <w:rFonts w:ascii="Times New Roman" w:hAnsi="Times New Roman" w:cs="Times New Roman"/>
-              <w:sz w:val="24"/>
-              <w:szCs w:val="24"/>
-              <w:lang w:val="en-US"/>
-            </w:rPr>
-            <w:t xml:space="preserve">  </w:t>
-          </w:r>
-        </w:p>
-        <w:sdt>
-          <w:sdtPr>
-            <w:rPr>
-              <w:rFonts w:ascii="Times New Roman" w:hAnsi="Times New Roman" w:cs="Times New Roman"/>
-              <w:sz w:val="24"/>
-              <w:szCs w:val="24"/>
-            </w:rPr>
-            <w:alias w:val="listnested"/>
-            <w:tag w:val="list"/>
-            <w:id w:val="-17935388"/>
-            <w:placeholder>
-              <w:docPart w:val="2E08F18D075A454FA05AFC430D74C408"/>
-            </w:placeholder>
-          </w:sdtPr>
-          <w:sdtContent>
-            <w:sdt>
-              <w:sdtPr>
-                <w:rPr>
-                  <w:rFonts w:ascii="Times New Roman" w:hAnsi="Times New Roman" w:cs="Times New Roman"/>
-                  <w:sz w:val="24"/>
-                  <w:szCs w:val="24"/>
-                </w:rPr>
-                <w:alias w:val="value"/>
-                <w:tag w:val="plain"/>
-                <w:id w:val="-1345552150"/>
-                <w:placeholder>
-                  <w:docPart w:val="2E08F18D075A454FA05AFC430D74C408"/>
-                </w:placeholder>
-              </w:sdtPr>
-              <w:sdtEndPr>
-                <w:rPr>
-                  <w:b/>
-                </w:rPr>
-              </w:sdtEndPr>
-              <w:sdtContent>
-                <w:p>
-                  <w:pPr>
-                    <w:numPr>
-                      <w:ilvl w:val="1"/>
-                      <w:numId w:val="2"/>
-                    </w:numPr>
-                    <w:spacing w:after="0"/>
-                    <w:rPr>
-                      <w:rFonts w:ascii="Times New Roman" w:hAnsi="Times New Roman" w:cs="Times New Roman"/>
-                      <w:sz w:val="24"/>
-                      <w:szCs w:val="24"/>
-                      <w:lang w:val="en-US"/>
-                    </w:rPr>
-                  </w:pPr>
-                  <w:sdt>
-                    <w:sdtPr>
-                      <w:rPr>
-                        <w:rFonts w:ascii="Times New Roman" w:hAnsi="Times New Roman" w:cs="Times New Roman"/>
-                        <w:sz w:val="24"/>
-                        <w:szCs w:val="24"/>
-                      </w:rPr>
-                      <w:alias w:val="normal"/>
-                      <w:tag w:val="text"/>
-                      <w:id w:val="-297302566"/>
-                      <w:placeholder>
-                        <w:docPart w:val="1978FFCC7F2A4B3E81EE720A7F12D95D"/>
-                      </w:placeholder>
-                      <w:text/>
-                    </w:sdtPr>
-                    <w:sdtEndPr>
-                      <w:rPr>
-                        <w:lang w:val="en-US"/>
-                      </w:rPr>
-                    </w:sdtEndPr>
-                    <w:sdtContent>
-                      <w:r>
-                        <w:rPr>
-                          <w:rFonts w:ascii="Times New Roman" w:hAnsi="Times New Roman" w:cs="Times New Roman"/>
-                          <w:sz w:val="24"/>
-                          <w:szCs w:val="24"/>
-                          <w:lang w:val="en-US"/>
-                        </w:rPr>
-                        <w:t>Nested</w:t>
-                      </w:r>
-                    </w:sdtContent>
-                  </w:sdt>
-                </w:p>
-              </w:sdtContent>
-            </w:sdt>
-          </w:sdtContent>
-        </w:sdt>
-      </w:sdtContent>
-    </w:sdt>
-    <w:sdt>
-      <w:sdtPr>
-        <w:rPr>
-          <w:rFonts w:ascii="Times New Roman" w:hAnsi="Times New Roman" w:cs="Times New Roman"/>
-          <w:sz w:val="24"/>
-          <w:szCs w:val="24"/>
-        </w:rPr>
-        <w:alias w:val="list"/>
-        <w:tag w:val="list"/>
-        <w:id w:val="-1093550264"/>
-        <w:placeholder>
-          <w:docPart w:val="3B962C2D0D0A49778F60B7045CF0288B"/>
-        </w:placeholder>
-      </w:sdtPr>
-      <w:sdtContent>
-        <w:p>
-          <w:pPr>
-            <w:numPr>
-              <w:ilvl w:val="0"/>
-              <w:numId w:val="2"/>
-            </w:numPr>
-            <w:spacing w:after="0"/>
-            <w:rPr>
-              <w:rFonts w:ascii="Times New Roman" w:hAnsi="Times New Roman" w:cs="Times New Roman"/>
-              <w:sz w:val="24"/>
-              <w:szCs w:val="24"/>
-            </w:rPr>
-          </w:pPr>
-          <w:sdt>
-            <w:sdtPr>
-              <w:rPr>
-                <w:rFonts w:ascii="Times New Roman" w:hAnsi="Times New Roman" w:cs="Times New Roman"/>
-                <w:sz w:val="24"/>
-                <w:szCs w:val="24"/>
-              </w:rPr>
-              <w:alias w:val="value"/>
-              <w:tag w:val="text"/>
-              <w:id w:val="-2126455740"/>
-              <w:placeholder>
-                <w:docPart w:val="3B962C2D0D0A49778F60B7045CF0288B"/>
-              </w:placeholder>
-            </w:sdtPr>
-            <w:sdtContent>
-              <w:r>
-                <w:rPr>
-                  <w:rFonts w:ascii="Times New Roman" w:hAnsi="Times New Roman" w:cs="Times New Roman"/>
-                  <w:sz w:val="24"/>
-                  <w:szCs w:val="24"/>
-                  <w:lang w:val="en-US"/>
-                </w:rPr>
-                <w:t>list</w:t>
-              </w:r>
-            </w:sdtContent>
-          </w:sdt>
-          <w:r>
-            <w:rPr>
-              <w:rFonts w:ascii="Times New Roman" w:hAnsi="Times New Roman" w:cs="Times New Roman"/>
-              <w:sz w:val="24"/>
-              <w:szCs w:val="24"/>
-              <w:lang w:val="en-US"/>
-            </w:rPr>
-            <w:t xml:space="preserve">  </w:t>
-          </w:r>
-        </w:p>
-        <w:sdt>
-          <w:sdtPr>
-            <w:rPr>
-              <w:rFonts w:ascii="Times New Roman" w:hAnsi="Times New Roman" w:cs="Times New Roman"/>
-              <w:sz w:val="24"/>
-              <w:szCs w:val="24"/>
-            </w:rPr>
-            <w:alias w:val="listnested"/>
-            <w:tag w:val="list"/>
-            <w:id w:val="-1916002297"/>
-            <w:placeholder>
-              <w:docPart w:val="3B962C2D0D0A49778F60B7045CF0288B"/>
-            </w:placeholder>
-          </w:sdtPr>
-          <w:sdtContent>
-            <w:sdt>
-              <w:sdtPr>
-                <w:rPr>
-                  <w:rFonts w:ascii="Times New Roman" w:hAnsi="Times New Roman" w:cs="Times New Roman"/>
-                  <w:sz w:val="24"/>
-                  <w:szCs w:val="24"/>
-                </w:rPr>
-                <w:alias w:val="value"/>
-                <w:tag w:val="plain"/>
-                <w:id w:val="221267043"/>
-                <w:placeholder>
-                  <w:docPart w:val="3B962C2D0D0A49778F60B7045CF0288B"/>
-                </w:placeholder>
-              </w:sdtPr>
-              <w:sdtEndPr>
-                <w:rPr>
-                  <w:b/>
-                </w:rPr>
-              </w:sdtEndPr>
-              <w:sdtContent>
-                <w:p>
-                  <w:pPr>
-                    <w:numPr>
-                      <w:ilvl w:val="1"/>
-                      <w:numId w:val="2"/>
-                    </w:numPr>
-                    <w:spacing w:after="0"/>
-                    <w:rPr>
-                      <w:rFonts w:ascii="Times New Roman" w:hAnsi="Times New Roman" w:cs="Times New Roman"/>
-                      <w:sz w:val="24"/>
-                      <w:szCs w:val="24"/>
-                      <w:lang w:val="en-US"/>
-                    </w:rPr>
-                  </w:pPr>
-                  <w:sdt>
-                    <w:sdtPr>
-                      <w:rPr>
-                        <w:rFonts w:ascii="Times New Roman" w:hAnsi="Times New Roman" w:cs="Times New Roman"/>
-                        <w:sz w:val="24"/>
-                        <w:szCs w:val="24"/>
-                      </w:rPr>
-                      <w:alias w:val="normal"/>
-                      <w:tag w:val="text"/>
-                      <w:id w:val="-398288379"/>
-                      <w:placeholder>
-                        <w:docPart w:val="1B78692362CC4C0A9A5F61F697641491"/>
-                      </w:placeholder>
-                      <w:text/>
-                    </w:sdtPr>
-                    <w:sdtEndPr>
-                      <w:rPr>
-                        <w:lang w:val="en-US"/>
-                      </w:rPr>
-                    </w:sdtEndPr>
-                    <w:sdtContent>
-                      <w:r>
-                        <w:rPr>
-                          <w:rFonts w:ascii="Times New Roman" w:hAnsi="Times New Roman" w:cs="Times New Roman"/>
-                          <w:sz w:val="24"/>
-                          <w:szCs w:val="24"/>
-                          <w:lang w:val="en-US"/>
-                        </w:rPr>
-                        <w:t>Nested</w:t>
-                      </w:r>
-                    </w:sdtContent>
-                  </w:sdt>
-                </w:p>
-              </w:sdtContent>
-            </w:sdt>
-          </w:sdtContent>
-        </w:sdt>
-      </w:sdtContent>
-    </w:sdt>
-    <w:sdt>
-      <w:sdtPr>
-        <w:rPr>
-          <w:rFonts w:ascii="Times New Roman" w:hAnsi="Times New Roman" w:cs="Times New Roman"/>
-          <w:sz w:val="24"/>
-          <w:szCs w:val="24"/>
-        </w:rPr>
-        <w:alias w:val="list"/>
-        <w:tag w:val="list"/>
-        <w:id w:val="1234818878"/>
-        <w:placeholder>
-          <w:docPart w:val="26687AB311D348FBA5DD3768CCD61497"/>
-        </w:placeholder>
-      </w:sdtPr>
-      <w:sdtContent>
-        <w:p>
-          <w:pPr>
-            <w:numPr>
-              <w:ilvl w:val="0"/>
-              <w:numId w:val="2"/>
-            </w:numPr>
-            <w:spacing w:after="0"/>
-            <w:rPr>
-              <w:rFonts w:ascii="Times New Roman" w:hAnsi="Times New Roman" w:cs="Times New Roman"/>
-              <w:sz w:val="24"/>
-              <w:szCs w:val="24"/>
-            </w:rPr>
-          </w:pPr>
-          <w:sdt>
-            <w:sdtPr>
-              <w:rPr>
-                <w:rFonts w:ascii="Times New Roman" w:hAnsi="Times New Roman" w:cs="Times New Roman"/>
-                <w:sz w:val="24"/>
-                <w:szCs w:val="24"/>
-              </w:rPr>
-              <w:alias w:val="value"/>
-              <w:tag w:val="text"/>
-              <w:id w:val="-592242681"/>
-              <w:placeholder>
-                <w:docPart w:val="26687AB311D348FBA5DD3768CCD61497"/>
-              </w:placeholder>
-            </w:sdtPr>
-            <w:sdtContent>
-              <w:r>
-                <w:rPr>
-                  <w:rFonts w:ascii="Times New Roman" w:hAnsi="Times New Roman" w:cs="Times New Roman"/>
-                  <w:sz w:val="24"/>
-                  <w:szCs w:val="24"/>
-                  <w:lang w:val="en-US"/>
-                </w:rPr>
-                <w:t>list</w:t>
-              </w:r>
-            </w:sdtContent>
-          </w:sdt>
-          <w:r>
-            <w:rPr>
-              <w:rFonts w:ascii="Times New Roman" w:hAnsi="Times New Roman" w:cs="Times New Roman"/>
-              <w:sz w:val="24"/>
-              <w:szCs w:val="24"/>
-              <w:lang w:val="en-US"/>
-            </w:rPr>
-            <w:t xml:space="preserve">  </w:t>
-          </w:r>
-        </w:p>
-        <w:sdt>
-          <w:sdtPr>
-            <w:rPr>
-              <w:rFonts w:ascii="Times New Roman" w:hAnsi="Times New Roman" w:cs="Times New Roman"/>
-              <w:sz w:val="24"/>
-              <w:szCs w:val="24"/>
-            </w:rPr>
-            <w:alias w:val="listnested"/>
-            <w:tag w:val="list"/>
-            <w:id w:val="103391883"/>
-            <w:placeholder>
-              <w:docPart w:val="26687AB311D348FBA5DD3768CCD61497"/>
-            </w:placeholder>
-          </w:sdtPr>
-          <w:sdtContent>
-            <w:sdt>
-              <w:sdtPr>
-                <w:rPr>
-                  <w:rFonts w:ascii="Times New Roman" w:hAnsi="Times New Roman" w:cs="Times New Roman"/>
-                  <w:sz w:val="24"/>
-                  <w:szCs w:val="24"/>
-                </w:rPr>
-                <w:alias w:val="value"/>
-                <w:tag w:val="plain"/>
-                <w:id w:val="82200708"/>
-                <w:placeholder>
-                  <w:docPart w:val="26687AB311D348FBA5DD3768CCD61497"/>
-                </w:placeholder>
-              </w:sdtPr>
-              <w:sdtEndPr>
-                <w:rPr>
-                  <w:b/>
-                </w:rPr>
-              </w:sdtEndPr>
-              <w:sdtContent>
-                <w:p>
-                  <w:pPr>
-                    <w:numPr>
-                      <w:ilvl w:val="1"/>
-                      <w:numId w:val="2"/>
-                    </w:numPr>
-                    <w:spacing w:after="0"/>
-                    <w:rPr>
-                      <w:rFonts w:ascii="Times New Roman" w:hAnsi="Times New Roman" w:cs="Times New Roman"/>
-                      <w:sz w:val="24"/>
-                      <w:szCs w:val="24"/>
-                      <w:lang w:val="en-US"/>
-                    </w:rPr>
-                  </w:pPr>
-                  <w:sdt>
-                    <w:sdtPr>
-                      <w:rPr>
-                        <w:rFonts w:ascii="Times New Roman" w:hAnsi="Times New Roman" w:cs="Times New Roman"/>
-                        <w:sz w:val="24"/>
-                        <w:szCs w:val="24"/>
-                      </w:rPr>
-                      <w:alias w:val="normal"/>
-                      <w:tag w:val="text"/>
-                      <w:id w:val="1218859099"/>
-                      <w:placeholder>
-                        <w:docPart w:val="69656732A82F4280A1803E27B645D649"/>
-                      </w:placeholder>
-                      <w:text/>
-                    </w:sdtPr>
-                    <w:sdtEndPr>
-                      <w:rPr>
-                        <w:lang w:val="en-US"/>
-                      </w:rPr>
-                    </w:sdtEndPr>
-                    <w:sdtContent>
-                      <w:r>
-                        <w:rPr>
-                          <w:rFonts w:ascii="Times New Roman" w:hAnsi="Times New Roman" w:cs="Times New Roman"/>
-                          <w:sz w:val="24"/>
-                          <w:szCs w:val="24"/>
-                          <w:lang w:val="en-US"/>
-                        </w:rPr>
-                        <w:t>Nested</w:t>
-                      </w:r>
-                    </w:sdtContent>
-                  </w:sdt>
-                </w:p>
-              </w:sdtContent>
-            </w:sdt>
-          </w:sdtContent>
-        </w:sdt>
-      </w:sdtContent>
-    </w:sdt>
-    <w:sdt>
-      <w:sdtPr>
-        <w:rPr>
-          <w:rFonts w:ascii="Times New Roman" w:hAnsi="Times New Roman" w:cs="Times New Roman"/>
-          <w:sz w:val="24"/>
-          <w:szCs w:val="24"/>
-        </w:rPr>
-        <w:alias w:val="list"/>
-        <w:tag w:val="list"/>
-        <w:id w:val="-1620214491"/>
-        <w:placeholder>
-          <w:docPart w:val="003F30027C2342DA9263C2A1701AC075"/>
-        </w:placeholder>
-      </w:sdtPr>
-      <w:sdtContent>
-        <w:p>
-          <w:pPr>
-            <w:numPr>
-              <w:ilvl w:val="0"/>
-              <w:numId w:val="2"/>
-            </w:numPr>
-            <w:spacing w:after="0"/>
-            <w:rPr>
-              <w:rFonts w:ascii="Times New Roman" w:hAnsi="Times New Roman" w:cs="Times New Roman"/>
-              <w:sz w:val="24"/>
-              <w:szCs w:val="24"/>
-            </w:rPr>
-          </w:pPr>
-          <w:sdt>
-            <w:sdtPr>
-              <w:rPr>
-                <w:rFonts w:ascii="Times New Roman" w:hAnsi="Times New Roman" w:cs="Times New Roman"/>
-                <w:sz w:val="24"/>
-                <w:szCs w:val="24"/>
-              </w:rPr>
-              <w:alias w:val="value"/>
-              <w:tag w:val="text"/>
-              <w:id w:val="1517580303"/>
-              <w:placeholder>
-                <w:docPart w:val="003F30027C2342DA9263C2A1701AC075"/>
-              </w:placeholder>
-            </w:sdtPr>
-            <w:sdtContent>
-              <w:r>
-                <w:rPr>
-                  <w:rFonts w:ascii="Times New Roman" w:hAnsi="Times New Roman" w:cs="Times New Roman"/>
-                  <w:sz w:val="24"/>
-                  <w:szCs w:val="24"/>
-                  <w:lang w:val="en-US"/>
-                </w:rPr>
-                <w:t>list</w:t>
-              </w:r>
-            </w:sdtContent>
-          </w:sdt>
-          <w:r>
-            <w:rPr>
-              <w:rFonts w:ascii="Times New Roman" w:hAnsi="Times New Roman" w:cs="Times New Roman"/>
-              <w:sz w:val="24"/>
-              <w:szCs w:val="24"/>
-              <w:lang w:val="en-US"/>
-            </w:rPr>
-            <w:t xml:space="preserve">  </w:t>
-          </w:r>
-        </w:p>
-        <w:sdt>
-          <w:sdtPr>
-            <w:rPr>
-              <w:rFonts w:ascii="Times New Roman" w:hAnsi="Times New Roman" w:cs="Times New Roman"/>
-              <w:sz w:val="24"/>
-              <w:szCs w:val="24"/>
-            </w:rPr>
-            <w:alias w:val="listnested"/>
-            <w:tag w:val="list"/>
-            <w:id w:val="914355034"/>
-            <w:placeholder>
-              <w:docPart w:val="003F30027C2342DA9263C2A1701AC075"/>
-            </w:placeholder>
-          </w:sdtPr>
-          <w:sdtContent>
-            <w:sdt>
-              <w:sdtPr>
-                <w:rPr>
-                  <w:rFonts w:ascii="Times New Roman" w:hAnsi="Times New Roman" w:cs="Times New Roman"/>
-                  <w:sz w:val="24"/>
-                  <w:szCs w:val="24"/>
-                </w:rPr>
-                <w:alias w:val="value"/>
-                <w:tag w:val="plain"/>
-                <w:id w:val="905107943"/>
-                <w:placeholder>
-                  <w:docPart w:val="003F30027C2342DA9263C2A1701AC075"/>
-                </w:placeholder>
-              </w:sdtPr>
-              <w:sdtEndPr>
-                <w:rPr>
-                  <w:b/>
-                </w:rPr>
-              </w:sdtEndPr>
-              <w:sdtContent>
-                <w:p>
-                  <w:pPr>
-                    <w:numPr>
-                      <w:ilvl w:val="1"/>
-                      <w:numId w:val="2"/>
-                    </w:numPr>
-                    <w:spacing w:after="0"/>
-                    <w:rPr>
-                      <w:rFonts w:ascii="Times New Roman" w:hAnsi="Times New Roman" w:cs="Times New Roman"/>
-                      <w:sz w:val="24"/>
-                      <w:szCs w:val="24"/>
-                      <w:lang w:val="en-US"/>
-                    </w:rPr>
-                  </w:pPr>
-                  <w:sdt>
-                    <w:sdtPr>
-                      <w:rPr>
-                        <w:rFonts w:ascii="Times New Roman" w:hAnsi="Times New Roman" w:cs="Times New Roman"/>
-                        <w:sz w:val="24"/>
-                        <w:szCs w:val="24"/>
-                      </w:rPr>
-                      <w:alias w:val="normal"/>
-                      <w:tag w:val="text"/>
-                      <w:id w:val="-679804768"/>
-                      <w:placeholder>
-                        <w:docPart w:val="228A301E882348A5A80AA16D2A72A9CD"/>
-                      </w:placeholder>
-                      <w:text/>
-                    </w:sdtPr>
-                    <w:sdtEndPr>
-                      <w:rPr>
-                        <w:lang w:val="en-US"/>
-                      </w:rPr>
-                    </w:sdtEndPr>
-                    <w:sdtContent>
-                      <w:r>
-                        <w:rPr>
-                          <w:rFonts w:ascii="Times New Roman" w:hAnsi="Times New Roman" w:cs="Times New Roman"/>
-                          <w:sz w:val="24"/>
-                          <w:szCs w:val="24"/>
-                          <w:lang w:val="en-US"/>
-                        </w:rPr>
-                        <w:t>Nested</w:t>
-                      </w:r>
-                    </w:sdtContent>
-                  </w:sdt>
-                </w:p>
-              </w:sdtContent>
-            </w:sdt>
-          </w:sdtContent>
-        </w:sdt>
-      </w:sdtContent>
-    </w:sdt>
-    <w:sdt>
-      <w:sdtPr>
-        <w:rPr>
-          <w:rFonts w:ascii="Times New Roman" w:hAnsi="Times New Roman" w:cs="Times New Roman"/>
-          <w:sz w:val="24"/>
-          <w:szCs w:val="24"/>
-        </w:rPr>
-        <w:alias w:val="list"/>
-        <w:tag w:val="list"/>
-        <w:id w:val="1076401925"/>
-        <w:placeholder>
-          <w:docPart w:val="B72BFDE7C121402D97FC284876540CE3"/>
-        </w:placeholder>
-      </w:sdtPr>
-      <w:sdtContent>
-        <w:p>
-          <w:pPr>
-            <w:numPr>
-              <w:ilvl w:val="0"/>
-              <w:numId w:val="2"/>
-            </w:numPr>
-            <w:spacing w:after="0"/>
-            <w:rPr>
-              <w:rFonts w:ascii="Times New Roman" w:hAnsi="Times New Roman" w:cs="Times New Roman"/>
-              <w:sz w:val="24"/>
-              <w:szCs w:val="24"/>
-            </w:rPr>
-          </w:pPr>
-          <w:sdt>
-            <w:sdtPr>
-              <w:rPr>
-                <w:rFonts w:ascii="Times New Roman" w:hAnsi="Times New Roman" w:cs="Times New Roman"/>
-                <w:sz w:val="24"/>
-                <w:szCs w:val="24"/>
-              </w:rPr>
-              <w:alias w:val="value"/>
-              <w:tag w:val="text"/>
-              <w:id w:val="-75137417"/>
-              <w:placeholder>
-                <w:docPart w:val="B72BFDE7C121402D97FC284876540CE3"/>
-              </w:placeholder>
-            </w:sdtPr>
-            <w:sdtContent>
-              <w:r>
-                <w:rPr>
-                  <w:rFonts w:ascii="Times New Roman" w:hAnsi="Times New Roman" w:cs="Times New Roman"/>
-                  <w:sz w:val="24"/>
-                  <w:szCs w:val="24"/>
-                  <w:lang w:val="en-US"/>
-                </w:rPr>
-                <w:t>list</w:t>
-              </w:r>
-            </w:sdtContent>
-          </w:sdt>
-          <w:r>
-            <w:rPr>
-              <w:rFonts w:ascii="Times New Roman" w:hAnsi="Times New Roman" w:cs="Times New Roman"/>
-              <w:sz w:val="24"/>
-              <w:szCs w:val="24"/>
-              <w:lang w:val="en-US"/>
-            </w:rPr>
-            <w:t xml:space="preserve">  </w:t>
-          </w:r>
-        </w:p>
-        <w:sdt>
-          <w:sdtPr>
-            <w:rPr>
-              <w:rFonts w:ascii="Times New Roman" w:hAnsi="Times New Roman" w:cs="Times New Roman"/>
-              <w:sz w:val="24"/>
-              <w:szCs w:val="24"/>
-            </w:rPr>
-            <w:alias w:val="listnested"/>
-            <w:tag w:val="list"/>
-            <w:id w:val="-407079993"/>
-            <w:placeholder>
-              <w:docPart w:val="B72BFDE7C121402D97FC284876540CE3"/>
-            </w:placeholder>
-          </w:sdtPr>
-          <w:sdtContent>
-            <w:sdt>
-              <w:sdtPr>
-                <w:rPr>
-                  <w:rFonts w:ascii="Times New Roman" w:hAnsi="Times New Roman" w:cs="Times New Roman"/>
-                  <w:sz w:val="24"/>
-                  <w:szCs w:val="24"/>
-                </w:rPr>
-                <w:alias w:val="value"/>
-                <w:tag w:val="plain"/>
-                <w:id w:val="-226075943"/>
-                <w:placeholder>
-                  <w:docPart w:val="B72BFDE7C121402D97FC284876540CE3"/>
-                </w:placeholder>
-              </w:sdtPr>
-              <w:sdtEndPr>
-                <w:rPr>
-                  <w:b/>
-                </w:rPr>
-              </w:sdtEndPr>
-              <w:sdtContent>
-                <w:p>
-                  <w:pPr>
-                    <w:numPr>
-                      <w:ilvl w:val="1"/>
-                      <w:numId w:val="2"/>
-                    </w:numPr>
-                    <w:spacing w:after="0"/>
-                    <w:rPr>
-                      <w:rFonts w:ascii="Times New Roman" w:hAnsi="Times New Roman" w:cs="Times New Roman"/>
-                      <w:sz w:val="24"/>
-                      <w:szCs w:val="24"/>
-                      <w:lang w:val="en-US"/>
-                    </w:rPr>
-                  </w:pPr>
-                  <w:sdt>
-                    <w:sdtPr>
-                      <w:rPr>
-                        <w:rFonts w:ascii="Times New Roman" w:hAnsi="Times New Roman" w:cs="Times New Roman"/>
-                        <w:sz w:val="24"/>
-                        <w:szCs w:val="24"/>
-                      </w:rPr>
-                      <w:alias w:val="normal"/>
-                      <w:tag w:val="text"/>
-                      <w:id w:val="-2057240786"/>
-                      <w:placeholder>
-                        <w:docPart w:val="038CB19C28A54152B471BAF62E7AC363"/>
-                      </w:placeholder>
-                      <w:text/>
-                    </w:sdtPr>
-                    <w:sdtEndPr>
-                      <w:rPr>
-                        <w:lang w:val="en-US"/>
-                      </w:rPr>
-                    </w:sdtEndPr>
-                    <w:sdtContent>
-                      <w:r>
-                        <w:rPr>
-                          <w:rFonts w:ascii="Times New Roman" w:hAnsi="Times New Roman" w:cs="Times New Roman"/>
-                          <w:sz w:val="24"/>
-                          <w:szCs w:val="24"/>
-                          <w:lang w:val="en-US"/>
-                        </w:rPr>
-                        <w:t>Nested</w:t>
-                      </w:r>
-                    </w:sdtContent>
-                  </w:sdt>
-                </w:p>
-              </w:sdtContent>
-            </w:sdt>
-          </w:sdtContent>
-        </w:sdt>
-      </w:sdtContent>
-    </w:sdt>
-    <w:sdt>
-      <w:sdtPr>
-        <w:rPr>
-          <w:rFonts w:ascii="Times New Roman" w:hAnsi="Times New Roman" w:cs="Times New Roman"/>
-          <w:sz w:val="24"/>
-          <w:szCs w:val="24"/>
-        </w:rPr>
-        <w:alias w:val="list"/>
-        <w:tag w:val="list"/>
-        <w:id w:val="-201407902"/>
-        <w:placeholder>
-          <w:docPart w:val="32AA328071104FFEB364F114D2AB03EC"/>
-        </w:placeholder>
-      </w:sdtPr>
-      <w:sdtContent>
-        <w:p>
-          <w:pPr>
-            <w:numPr>
-              <w:ilvl w:val="0"/>
-              <w:numId w:val="2"/>
-            </w:numPr>
-            <w:spacing w:after="0"/>
-            <w:rPr>
-              <w:rFonts w:ascii="Times New Roman" w:hAnsi="Times New Roman" w:cs="Times New Roman"/>
-              <w:sz w:val="24"/>
-              <w:szCs w:val="24"/>
-            </w:rPr>
-          </w:pPr>
-          <w:sdt>
-            <w:sdtPr>
-              <w:rPr>
-                <w:rFonts w:ascii="Times New Roman" w:hAnsi="Times New Roman" w:cs="Times New Roman"/>
-                <w:sz w:val="24"/>
-                <w:szCs w:val="24"/>
-              </w:rPr>
-              <w:alias w:val="value"/>
-              <w:tag w:val="text"/>
-              <w:id w:val="-1808387434"/>
-              <w:placeholder>
-                <w:docPart w:val="32AA328071104FFEB364F114D2AB03EC"/>
-              </w:placeholder>
-            </w:sdtPr>
-            <w:sdtContent>
-              <w:r>
-                <w:rPr>
-                  <w:rFonts w:ascii="Times New Roman" w:hAnsi="Times New Roman" w:cs="Times New Roman"/>
-                  <w:sz w:val="24"/>
-                  <w:szCs w:val="24"/>
-                  <w:lang w:val="en-US"/>
-                </w:rPr>
-                <w:t>list</w:t>
-              </w:r>
-            </w:sdtContent>
-          </w:sdt>
-          <w:r>
-            <w:rPr>
-              <w:rFonts w:ascii="Times New Roman" w:hAnsi="Times New Roman" w:cs="Times New Roman"/>
-              <w:sz w:val="24"/>
-              <w:szCs w:val="24"/>
-              <w:lang w:val="en-US"/>
-            </w:rPr>
-            <w:t xml:space="preserve">  </w:t>
-          </w:r>
-        </w:p>
-        <w:sdt>
-          <w:sdtPr>
-            <w:rPr>
-              <w:rFonts w:ascii="Times New Roman" w:hAnsi="Times New Roman" w:cs="Times New Roman"/>
-              <w:sz w:val="24"/>
-              <w:szCs w:val="24"/>
-            </w:rPr>
-            <w:alias w:val="listnested"/>
-            <w:tag w:val="list"/>
-            <w:id w:val="-36893693"/>
-            <w:placeholder>
-              <w:docPart w:val="32AA328071104FFEB364F114D2AB03EC"/>
-            </w:placeholder>
-          </w:sdtPr>
-          <w:sdtContent>
-            <w:sdt>
-              <w:sdtPr>
-                <w:rPr>
-                  <w:rFonts w:ascii="Times New Roman" w:hAnsi="Times New Roman" w:cs="Times New Roman"/>
-                  <w:sz w:val="24"/>
-                  <w:szCs w:val="24"/>
-                </w:rPr>
-                <w:alias w:val="value"/>
-                <w:tag w:val="plain"/>
-                <w:id w:val="711844451"/>
-                <w:placeholder>
-                  <w:docPart w:val="32AA328071104FFEB364F114D2AB03EC"/>
-                </w:placeholder>
-              </w:sdtPr>
-              <w:sdtEndPr>
-                <w:rPr>
-                  <w:b/>
-                </w:rPr>
-              </w:sdtEndPr>
-              <w:sdtContent>
-                <w:p>
-                  <w:pPr>
-                    <w:numPr>
-                      <w:ilvl w:val="1"/>
-                      <w:numId w:val="2"/>
-                    </w:numPr>
-                    <w:spacing w:after="0"/>
-                    <w:rPr>
-                      <w:rFonts w:ascii="Times New Roman" w:hAnsi="Times New Roman" w:cs="Times New Roman"/>
-                      <w:sz w:val="24"/>
-                      <w:szCs w:val="24"/>
-                      <w:lang w:val="en-US"/>
-                    </w:rPr>
-                  </w:pPr>
-                  <w:sdt>
-                    <w:sdtPr>
-                      <w:rPr>
-                        <w:rFonts w:ascii="Times New Roman" w:hAnsi="Times New Roman" w:cs="Times New Roman"/>
-                        <w:sz w:val="24"/>
-                        <w:szCs w:val="24"/>
-                      </w:rPr>
-                      <w:alias w:val="normal"/>
-                      <w:tag w:val="text"/>
-                      <w:id w:val="1351451113"/>
-                      <w:placeholder>
-                        <w:docPart w:val="F15068948D4E4762BF1D10F450CA40C4"/>
-                      </w:placeholder>
-                      <w:text/>
-                    </w:sdtPr>
-                    <w:sdtEndPr>
-                      <w:rPr>
-                        <w:lang w:val="en-US"/>
-                      </w:rPr>
-                    </w:sdtEndPr>
-                    <w:sdtContent>
-                      <w:r>
-                        <w:rPr>
-                          <w:rFonts w:ascii="Times New Roman" w:hAnsi="Times New Roman" w:cs="Times New Roman"/>
-                          <w:sz w:val="24"/>
-                          <w:szCs w:val="24"/>
-                          <w:lang w:val="en-US"/>
-                        </w:rPr>
-                        <w:t>Nested</w:t>
-                      </w:r>
-                    </w:sdtContent>
-                  </w:sdt>
-                </w:p>
-              </w:sdtContent>
-            </w:sdt>
-          </w:sdtContent>
-        </w:sdt>
-      </w:sdtContent>
-    </w:sdt>
-    <w:sdt>
-      <w:sdtPr>
-        <w:rPr>
-          <w:rFonts w:ascii="Times New Roman" w:hAnsi="Times New Roman" w:cs="Times New Roman"/>
-          <w:sz w:val="24"/>
-          <w:szCs w:val="24"/>
-        </w:rPr>
-        <w:alias w:val="list"/>
-        <w:tag w:val="list"/>
-        <w:id w:val="1284692443"/>
-        <w:placeholder>
-          <w:docPart w:val="CD158EAC829A4B5B92BAA8192DE7610B"/>
-        </w:placeholder>
-      </w:sdtPr>
-      <w:sdtContent>
-        <w:p>
-          <w:pPr>
-            <w:numPr>
-              <w:ilvl w:val="0"/>
-              <w:numId w:val="2"/>
-            </w:numPr>
-            <w:spacing w:after="0"/>
-            <w:rPr>
-              <w:rFonts w:ascii="Times New Roman" w:hAnsi="Times New Roman" w:cs="Times New Roman"/>
-              <w:sz w:val="24"/>
-              <w:szCs w:val="24"/>
-            </w:rPr>
-          </w:pPr>
-          <w:sdt>
-            <w:sdtPr>
-              <w:rPr>
-                <w:rFonts w:ascii="Times New Roman" w:hAnsi="Times New Roman" w:cs="Times New Roman"/>
-                <w:sz w:val="24"/>
-                <w:szCs w:val="24"/>
-              </w:rPr>
-              <w:alias w:val="value"/>
-              <w:tag w:val="text"/>
-              <w:id w:val="145088018"/>
-              <w:placeholder>
-                <w:docPart w:val="CD158EAC829A4B5B92BAA8192DE7610B"/>
-              </w:placeholder>
-            </w:sdtPr>
-            <w:sdtContent>
-              <w:r>
-                <w:rPr>
-                  <w:rFonts w:ascii="Times New Roman" w:hAnsi="Times New Roman" w:cs="Times New Roman"/>
-                  <w:sz w:val="24"/>
-                  <w:szCs w:val="24"/>
-                  <w:lang w:val="en-US"/>
-                </w:rPr>
-                <w:t>list</w:t>
-              </w:r>
-            </w:sdtContent>
-          </w:sdt>
-          <w:r>
-            <w:rPr>
-              <w:rFonts w:ascii="Times New Roman" w:hAnsi="Times New Roman" w:cs="Times New Roman"/>
-              <w:sz w:val="24"/>
-              <w:szCs w:val="24"/>
-              <w:lang w:val="en-US"/>
-            </w:rPr>
-            <w:t xml:space="preserve">  </w:t>
-          </w:r>
-        </w:p>
-        <w:sdt>
-          <w:sdtPr>
-            <w:rPr>
-              <w:rFonts w:ascii="Times New Roman" w:hAnsi="Times New Roman" w:cs="Times New Roman"/>
-              <w:sz w:val="24"/>
-              <w:szCs w:val="24"/>
-            </w:rPr>
-            <w:alias w:val="listnested"/>
-            <w:tag w:val="list"/>
-            <w:id w:val="-777097267"/>
-            <w:placeholder>
-              <w:docPart w:val="CD158EAC829A4B5B92BAA8192DE7610B"/>
-            </w:placeholder>
-          </w:sdtPr>
-          <w:sdtContent>
-            <w:sdt>
-              <w:sdtPr>
-                <w:rPr>
-                  <w:rFonts w:ascii="Times New Roman" w:hAnsi="Times New Roman" w:cs="Times New Roman"/>
-                  <w:sz w:val="24"/>
-                  <w:szCs w:val="24"/>
-                </w:rPr>
-                <w:alias w:val="value"/>
-                <w:tag w:val="plain"/>
-                <w:id w:val="1652096130"/>
-                <w:placeholder>
-                  <w:docPart w:val="CD158EAC829A4B5B92BAA8192DE7610B"/>
-                </w:placeholder>
-              </w:sdtPr>
-              <w:sdtEndPr>
-                <w:rPr>
-                  <w:b/>
-                </w:rPr>
-              </w:sdtEndPr>
-              <w:sdtContent>
-                <w:p>
-                  <w:pPr>
-                    <w:numPr>
-                      <w:ilvl w:val="1"/>
-                      <w:numId w:val="2"/>
-                    </w:numPr>
-                    <w:spacing w:after="0"/>
-                    <w:rPr>
-                      <w:rFonts w:ascii="Times New Roman" w:hAnsi="Times New Roman" w:cs="Times New Roman"/>
-                      <w:sz w:val="24"/>
-                      <w:szCs w:val="24"/>
-                      <w:lang w:val="en-US"/>
-                    </w:rPr>
-                  </w:pPr>
-                  <w:sdt>
-                    <w:sdtPr>
-                      <w:rPr>
-                        <w:rFonts w:ascii="Times New Roman" w:hAnsi="Times New Roman" w:cs="Times New Roman"/>
-                        <w:sz w:val="24"/>
-                        <w:szCs w:val="24"/>
-                      </w:rPr>
-                      <w:alias w:val="normal"/>
-                      <w:tag w:val="text"/>
-                      <w:id w:val="2105601108"/>
-                      <w:placeholder>
-                        <w:docPart w:val="215AF494623D490BB7C43F3478C50AF1"/>
-                      </w:placeholder>
-                      <w:text/>
-                    </w:sdtPr>
-                    <w:sdtEndPr>
-                      <w:rPr>
-                        <w:lang w:val="en-US"/>
-                      </w:rPr>
-                    </w:sdtEndPr>
-                    <w:sdtContent>
-                      <w:r>
-                        <w:rPr>
-                          <w:rFonts w:ascii="Times New Roman" w:hAnsi="Times New Roman" w:cs="Times New Roman"/>
-                          <w:sz w:val="24"/>
-                          <w:szCs w:val="24"/>
-                          <w:lang w:val="en-US"/>
-                        </w:rPr>
-                        <w:t>Nested</w:t>
-                      </w:r>
-                    </w:sdtContent>
-                  </w:sdt>
-                </w:p>
-              </w:sdtContent>
-            </w:sdt>
-          </w:sdtContent>
-        </w:sdt>
-      </w:sdtContent>
-    </w:sdt>
-    <w:p>
-      <w:pPr>
-        <w:rPr>
-          <w:lang w:val="en-US"/>
-        </w:rPr>
-      </w:pPr>
-    </w:p>
     <w:sectPr>
       <w:pgSz w:w="12240" w:h="15840"/>
       <w:pgMar w:top="1440" w:right="1440" w:bottom="1440" w:left="1440" w:header="720" w:footer="720" w:gutter="0"/>
@@ -5756,7 +4229,7 @@
   <w:docParts>
     <w:docPart>
       <w:docPartPr>
-        <w:name w:val="1A4FF759FB69432BB35BFD16B2CC9610"/>
+        <w:name w:val="4AF44AFC030C44379697E254C527B668"/>
         <w:category>
           <w:name w:val="General"/>
           <w:gallery w:val="placeholder"/>
@@ -5767,12 +4240,12 @@
         <w:behaviors>
           <w:behavior w:val="content"/>
         </w:behaviors>
-        <w:guid w:val="{ED7D134E-BF4D-46C3-A883-85BFF74CDC1C}"/>
+        <w:guid w:val="{8457BE5E-1C29-422D-A71C-886A4F69E135}"/>
       </w:docPartPr>
       <w:docPartBody>
         <w:p>
           <w:pPr>
-            <w:pStyle w:val="1A4FF759FB69432BB35BFD16B2CC9610"/>
+            <w:pStyle w:val="4AF44AFC030C44379697E254C527B668"/>
           </w:pPr>
           <w:r>
             <w:rPr>
@@ -5785,7 +4258,7 @@
     </w:docPart>
     <w:docPart>
       <w:docPartPr>
-        <w:name w:val="7CB08AB7DD0449E3AD3B7622A5E660E7"/>
+        <w:name w:val="45544965ECA347B9A140EA7912C200CD"/>
         <w:category>
           <w:name w:val="General"/>
           <w:gallery w:val="placeholder"/>
@@ -5796,12 +4269,12 @@
         <w:behaviors>
           <w:behavior w:val="content"/>
         </w:behaviors>
-        <w:guid w:val="{04906FF4-81F9-4405-AD83-E5615842A6B7}"/>
+        <w:guid w:val="{81CE79DD-119C-4975-B4EA-7705D271FD3E}"/>
       </w:docPartPr>
       <w:docPartBody>
         <w:p>
           <w:pPr>
-            <w:pStyle w:val="7CB08AB7DD0449E3AD3B7622A5E660E7"/>
+            <w:pStyle w:val="45544965ECA347B9A140EA7912C200CD"/>
           </w:pPr>
           <w:r>
             <w:rPr>
@@ -5814,7 +4287,7 @@
     </w:docPart>
     <w:docPart>
       <w:docPartPr>
-        <w:name w:val="72608374DFF546B899ED8213F4E5DEAE"/>
+        <w:name w:val="E89B1CBCE1F84B629E39C48E0BEA8E8D"/>
         <w:category>
           <w:name w:val="General"/>
           <w:gallery w:val="placeholder"/>
@@ -5825,12 +4298,12 @@
         <w:behaviors>
           <w:behavior w:val="content"/>
         </w:behaviors>
-        <w:guid w:val="{08E9BE9D-A25F-40A4-85D8-599981659104}"/>
+        <w:guid w:val="{41E1D437-39F0-405C-A09E-862EB36519B6}"/>
       </w:docPartPr>
       <w:docPartBody>
         <w:p>
           <w:pPr>
-            <w:pStyle w:val="72608374DFF546B899ED8213F4E5DEAE"/>
+            <w:pStyle w:val="E89B1CBCE1F84B629E39C48E0BEA8E8D"/>
           </w:pPr>
           <w:r>
             <w:rPr>
@@ -5843,7 +4316,7 @@
     </w:docPart>
     <w:docPart>
       <w:docPartPr>
-        <w:name w:val="469529EC506D469394742F9ED369F87F"/>
+        <w:name w:val="B6921425C5D949958B651B94D6AADC0E"/>
         <w:category>
           <w:name w:val="General"/>
           <w:gallery w:val="placeholder"/>
@@ -5854,12 +4327,12 @@
         <w:behaviors>
           <w:behavior w:val="content"/>
         </w:behaviors>
-        <w:guid w:val="{859CA188-FF1A-4211-930A-51478127DC2F}"/>
+        <w:guid w:val="{26EA4E53-80BD-48AC-BBBE-E5C8043113D0}"/>
       </w:docPartPr>
       <w:docPartBody>
         <w:p>
           <w:pPr>
-            <w:pStyle w:val="469529EC506D469394742F9ED369F87F"/>
+            <w:pStyle w:val="B6921425C5D949958B651B94D6AADC0E"/>
           </w:pPr>
           <w:r>
             <w:rPr>
@@ -5872,7 +4345,7 @@
     </w:docPart>
     <w:docPart>
       <w:docPartPr>
-        <w:name w:val="460904E5C3F74FB6BB94FAF169F0B3EE"/>
+        <w:name w:val="A0A0B60543AF47A591EBCE4C6432B993"/>
         <w:category>
           <w:name w:val="General"/>
           <w:gallery w:val="placeholder"/>
@@ -5883,12 +4356,12 @@
         <w:behaviors>
           <w:behavior w:val="content"/>
         </w:behaviors>
-        <w:guid w:val="{67D71A92-498B-420C-8019-3C9A5CB80F22}"/>
+        <w:guid w:val="{D51A9BED-69DF-4A71-895D-3D03BDF44C5B}"/>
       </w:docPartPr>
       <w:docPartBody>
         <w:p>
           <w:pPr>
-            <w:pStyle w:val="460904E5C3F74FB6BB94FAF169F0B3EE"/>
+            <w:pStyle w:val="A0A0B60543AF47A591EBCE4C6432B993"/>
           </w:pPr>
           <w:r>
             <w:rPr>
@@ -5901,7 +4374,7 @@
     </w:docPart>
     <w:docPart>
       <w:docPartPr>
-        <w:name w:val="79F654169CBF4A0A80B375A9514A20B2"/>
+        <w:name w:val="F96D46DAB657415BAEEB7A841255B7A0"/>
         <w:category>
           <w:name w:val="General"/>
           <w:gallery w:val="placeholder"/>
@@ -5912,12 +4385,12 @@
         <w:behaviors>
           <w:behavior w:val="content"/>
         </w:behaviors>
-        <w:guid w:val="{BB85987D-9828-4DCC-BFCE-DADABBA48BAF}"/>
+        <w:guid w:val="{0904673F-2FDD-4379-818D-693A2B82F53E}"/>
       </w:docPartPr>
       <w:docPartBody>
         <w:p>
           <w:pPr>
-            <w:pStyle w:val="79F654169CBF4A0A80B375A9514A20B2"/>
+            <w:pStyle w:val="F96D46DAB657415BAEEB7A841255B7A0"/>
           </w:pPr>
           <w:r>
             <w:rPr>
@@ -5930,7 +4403,7 @@
     </w:docPart>
     <w:docPart>
       <w:docPartPr>
-        <w:name w:val="7279D6994F0049D5A1E96710FE52ED4F"/>
+        <w:name w:val="331566F139834D2DB6A978BB9D53E36A"/>
         <w:category>
           <w:name w:val="General"/>
           <w:gallery w:val="placeholder"/>
@@ -5941,12 +4414,12 @@
         <w:behaviors>
           <w:behavior w:val="content"/>
         </w:behaviors>
-        <w:guid w:val="{6C01C05A-8B73-4422-BBD7-62BFF0C48D54}"/>
+        <w:guid w:val="{DDA532D0-7C48-4C7E-812D-AAA6A5F13FA5}"/>
       </w:docPartPr>
       <w:docPartBody>
         <w:p>
           <w:pPr>
-            <w:pStyle w:val="7279D6994F0049D5A1E96710FE52ED4F"/>
+            <w:pStyle w:val="331566F139834D2DB6A978BB9D53E36A"/>
           </w:pPr>
           <w:r>
             <w:rPr>
@@ -5959,7 +4432,7 @@
     </w:docPart>
     <w:docPart>
       <w:docPartPr>
-        <w:name w:val="ED840EC4C4294A4F8A260CB5BD745318"/>
+        <w:name w:val="372ED537A43E4B89908915BB14AEECB1"/>
         <w:category>
           <w:name w:val="General"/>
           <w:gallery w:val="placeholder"/>
@@ -5970,12 +4443,12 @@
         <w:behaviors>
           <w:behavior w:val="content"/>
         </w:behaviors>
-        <w:guid w:val="{53E61053-8871-40DE-B4D9-C9A2A5FEE353}"/>
+        <w:guid w:val="{3CC8AFE8-69A4-442F-AAEE-F1A3524B5205}"/>
       </w:docPartPr>
       <w:docPartBody>
         <w:p>
           <w:pPr>
-            <w:pStyle w:val="ED840EC4C4294A4F8A260CB5BD745318"/>
+            <w:pStyle w:val="372ED537A43E4B89908915BB14AEECB1"/>
           </w:pPr>
           <w:r>
             <w:rPr>
@@ -5988,7 +4461,7 @@
     </w:docPart>
     <w:docPart>
       <w:docPartPr>
-        <w:name w:val="919DB4FB6F3C4A28ADBEE0EDF694A340"/>
+        <w:name w:val="3503003B5AD84675840B670FE71B08BF"/>
         <w:category>
           <w:name w:val="General"/>
           <w:gallery w:val="placeholder"/>
@@ -5999,12 +4472,12 @@
         <w:behaviors>
           <w:behavior w:val="content"/>
         </w:behaviors>
-        <w:guid w:val="{9D7CEDB9-328D-4DEE-AAE9-43FE974262E0}"/>
+        <w:guid w:val="{B1334D25-E221-404E-8395-ABC7601AA6F7}"/>
       </w:docPartPr>
       <w:docPartBody>
         <w:p>
           <w:pPr>
-            <w:pStyle w:val="919DB4FB6F3C4A28ADBEE0EDF694A340"/>
+            <w:pStyle w:val="3503003B5AD84675840B670FE71B08BF"/>
           </w:pPr>
           <w:r>
             <w:rPr>
@@ -6017,7 +4490,7 @@
     </w:docPart>
     <w:docPart>
       <w:docPartPr>
-        <w:name w:val="8B7CB0CFE7AB4BC18FCA334616FD21B9"/>
+        <w:name w:val="B54F5DA6FC9749A5A7046C42F72EECEF"/>
         <w:category>
           <w:name w:val="General"/>
           <w:gallery w:val="placeholder"/>
@@ -6028,12 +4501,12 @@
         <w:behaviors>
           <w:behavior w:val="content"/>
         </w:behaviors>
-        <w:guid w:val="{F4A973F7-831C-40C6-8C41-E334D2C0EA91}"/>
+        <w:guid w:val="{7D9BDE56-718C-4155-AE59-B038D2817834}"/>
       </w:docPartPr>
       <w:docPartBody>
         <w:p>
           <w:pPr>
-            <w:pStyle w:val="8B7CB0CFE7AB4BC18FCA334616FD21B9"/>
+            <w:pStyle w:val="B54F5DA6FC9749A5A7046C42F72EECEF"/>
           </w:pPr>
           <w:r>
             <w:rPr>
@@ -6046,7 +4519,7 @@
     </w:docPart>
     <w:docPart>
       <w:docPartPr>
-        <w:name w:val="6D16C78413EC4D14B70653F8D941A6FD"/>
+        <w:name w:val="DBF116C8F90D4D1D95520E2064AA2830"/>
         <w:category>
           <w:name w:val="General"/>
           <w:gallery w:val="placeholder"/>
@@ -6057,12 +4530,12 @@
         <w:behaviors>
           <w:behavior w:val="content"/>
         </w:behaviors>
-        <w:guid w:val="{31102E13-2956-4FCE-8011-113FB5C794F3}"/>
+        <w:guid w:val="{6AB42C5D-C751-41BB-A238-6E02F658E672}"/>
       </w:docPartPr>
       <w:docPartBody>
         <w:p>
           <w:pPr>
-            <w:pStyle w:val="6D16C78413EC4D14B70653F8D941A6FD"/>
+            <w:pStyle w:val="DBF116C8F90D4D1D95520E2064AA2830"/>
           </w:pPr>
           <w:r>
             <w:rPr>
@@ -6075,7 +4548,7 @@
     </w:docPart>
     <w:docPart>
       <w:docPartPr>
-        <w:name w:val="26FDF428798D4A49AE06858A2625F3C6"/>
+        <w:name w:val="27CDF471313F4F79800C60A736915EBD"/>
         <w:category>
           <w:name w:val="General"/>
           <w:gallery w:val="placeholder"/>
@@ -6086,12 +4559,12 @@
         <w:behaviors>
           <w:behavior w:val="content"/>
         </w:behaviors>
-        <w:guid w:val="{E354128B-C959-42EF-8EB0-EA7E7FE047FF}"/>
+        <w:guid w:val="{6513214C-1D82-4FF4-98DD-C9601EBF684F}"/>
       </w:docPartPr>
       <w:docPartBody>
         <w:p>
           <w:pPr>
-            <w:pStyle w:val="26FDF428798D4A49AE06858A2625F3C6"/>
+            <w:pStyle w:val="27CDF471313F4F79800C60A736915EBD"/>
           </w:pPr>
           <w:r>
             <w:rPr>
@@ -6104,7 +4577,7 @@
     </w:docPart>
     <w:docPart>
       <w:docPartPr>
-        <w:name w:val="38AB9F92243F4B40ABE5492FD6BA15EF"/>
+        <w:name w:val="D79AF67C8A9146598EF758B410356988"/>
         <w:category>
           <w:name w:val="General"/>
           <w:gallery w:val="placeholder"/>
@@ -6115,12 +4588,12 @@
         <w:behaviors>
           <w:behavior w:val="content"/>
         </w:behaviors>
-        <w:guid w:val="{025338D1-D69B-4DAE-9758-62D43C02114E}"/>
+        <w:guid w:val="{F2AEA99F-7642-441F-BC2C-FCC6A0F4928B}"/>
       </w:docPartPr>
       <w:docPartBody>
         <w:p>
           <w:pPr>
-            <w:pStyle w:val="38AB9F92243F4B40ABE5492FD6BA15EF"/>
+            <w:pStyle w:val="D79AF67C8A9146598EF758B410356988"/>
           </w:pPr>
           <w:r>
             <w:rPr>
@@ -6133,7 +4606,7 @@
     </w:docPart>
     <w:docPart>
       <w:docPartPr>
-        <w:name w:val="BE3DFD935E124A15847CECEC1C1B33FC"/>
+        <w:name w:val="D6764CCED75C4F7D80700E599A3CC053"/>
         <w:category>
           <w:name w:val="General"/>
           <w:gallery w:val="placeholder"/>
@@ -6144,12 +4617,12 @@
         <w:behaviors>
           <w:behavior w:val="content"/>
         </w:behaviors>
-        <w:guid w:val="{F54E68E6-4A6E-4224-B434-5E949615E6BF}"/>
+        <w:guid w:val="{9BC53A2B-3F84-4478-8E90-0A5E11D92F10}"/>
       </w:docPartPr>
       <w:docPartBody>
         <w:p>
           <w:pPr>
-            <w:pStyle w:val="BE3DFD935E124A15847CECEC1C1B33FC"/>
+            <w:pStyle w:val="D6764CCED75C4F7D80700E599A3CC053"/>
           </w:pPr>
           <w:r>
             <w:rPr>
@@ -6162,7 +4635,7 @@
     </w:docPart>
     <w:docPart>
       <w:docPartPr>
-        <w:name w:val="62F613B4D6BA413D9E65AB5767160C39"/>
+        <w:name w:val="96414F0EA39642CCB84AB0DACA65C845"/>
         <w:category>
           <w:name w:val="General"/>
           <w:gallery w:val="placeholder"/>
@@ -6173,12 +4646,12 @@
         <w:behaviors>
           <w:behavior w:val="content"/>
         </w:behaviors>
-        <w:guid w:val="{C77065E7-85DD-4CA9-9C11-79BB7AC8C298}"/>
+        <w:guid w:val="{18F346EC-7116-4FA8-8C64-F78A0575998F}"/>
       </w:docPartPr>
       <w:docPartBody>
         <w:p>
           <w:pPr>
-            <w:pStyle w:val="62F613B4D6BA413D9E65AB5767160C39"/>
+            <w:pStyle w:val="96414F0EA39642CCB84AB0DACA65C845"/>
           </w:pPr>
           <w:r>
             <w:rPr>
@@ -6191,7 +4664,7 @@
     </w:docPart>
     <w:docPart>
       <w:docPartPr>
-        <w:name w:val="CCC50183112F4C0883D61143B31EE8D9"/>
+        <w:name w:val="51EFB3D6340441D8AD5A77859174034B"/>
         <w:category>
           <w:name w:val="General"/>
           <w:gallery w:val="placeholder"/>
@@ -6202,12 +4675,12 @@
         <w:behaviors>
           <w:behavior w:val="content"/>
         </w:behaviors>
-        <w:guid w:val="{1AD0A931-6CB7-424F-A96D-ABB4102DAD47}"/>
+        <w:guid w:val="{B97EFF53-769C-4D36-9154-EC2E8551850C}"/>
       </w:docPartPr>
       <w:docPartBody>
         <w:p>
           <w:pPr>
-            <w:pStyle w:val="CCC50183112F4C0883D61143B31EE8D9"/>
+            <w:pStyle w:val="51EFB3D6340441D8AD5A77859174034B"/>
           </w:pPr>
           <w:r>
             <w:rPr>
@@ -6220,7 +4693,7 @@
     </w:docPart>
     <w:docPart>
       <w:docPartPr>
-        <w:name w:val="88F9A342AF02481487BBB85A3B68B563"/>
+        <w:name w:val="CA7920DA48FC4320ADBFA3880AFC510D"/>
         <w:category>
           <w:name w:val="General"/>
           <w:gallery w:val="placeholder"/>
@@ -6231,12 +4704,12 @@
         <w:behaviors>
           <w:behavior w:val="content"/>
         </w:behaviors>
-        <w:guid w:val="{022AD251-A0A0-4432-8D27-CD3C1DB4C1FD}"/>
+        <w:guid w:val="{E55930DE-C251-4F01-8819-8A8B97F47BA7}"/>
       </w:docPartPr>
       <w:docPartBody>
         <w:p>
           <w:pPr>
-            <w:pStyle w:val="88F9A342AF02481487BBB85A3B68B563"/>
+            <w:pStyle w:val="CA7920DA48FC4320ADBFA3880AFC510D"/>
           </w:pPr>
           <w:r>
             <w:rPr>
@@ -6249,7 +4722,7 @@
     </w:docPart>
     <w:docPart>
       <w:docPartPr>
-        <w:name w:val="B9DC4B974B264848885788783D89C914"/>
+        <w:name w:val="97AE1D0CD1A146A2873875EEF49A55CE"/>
         <w:category>
           <w:name w:val="General"/>
           <w:gallery w:val="placeholder"/>
@@ -6260,12 +4733,12 @@
         <w:behaviors>
           <w:behavior w:val="content"/>
         </w:behaviors>
-        <w:guid w:val="{0DF2185A-5838-4BFA-95E3-4423D808D020}"/>
+        <w:guid w:val="{CECFF44F-2838-4339-BCF0-9F0C35212B22}"/>
       </w:docPartPr>
       <w:docPartBody>
         <w:p>
           <w:pPr>
-            <w:pStyle w:val="B9DC4B974B264848885788783D89C914"/>
+            <w:pStyle w:val="97AE1D0CD1A146A2873875EEF49A55CE"/>
           </w:pPr>
           <w:r>
             <w:rPr>
@@ -6278,7 +4751,7 @@
     </w:docPart>
     <w:docPart>
       <w:docPartPr>
-        <w:name w:val="2E8B9A089C8B4AC1B7A2F7BAF0DE9449"/>
+        <w:name w:val="5B3AE71E9AA84E7DAC43448ECDBB4F0D"/>
         <w:category>
           <w:name w:val="General"/>
           <w:gallery w:val="placeholder"/>
@@ -6289,12 +4762,12 @@
         <w:behaviors>
           <w:behavior w:val="content"/>
         </w:behaviors>
-        <w:guid w:val="{8D2BA1C8-47FC-4557-9F34-377C04EE4372}"/>
+        <w:guid w:val="{E3CCD5D4-BD29-47B8-B11A-5A491A31CB03}"/>
       </w:docPartPr>
       <w:docPartBody>
         <w:p>
           <w:pPr>
-            <w:pStyle w:val="2E8B9A089C8B4AC1B7A2F7BAF0DE9449"/>
+            <w:pStyle w:val="5B3AE71E9AA84E7DAC43448ECDBB4F0D"/>
           </w:pPr>
           <w:r>
             <w:rPr>
@@ -6307,7 +4780,7 @@
     </w:docPart>
     <w:docPart>
       <w:docPartPr>
-        <w:name w:val="8E6D655F85544DDFBADFDD5CF50DBF07"/>
+        <w:name w:val="D408D86F09354B448D045A43BE7FF1C9"/>
         <w:category>
           <w:name w:val="General"/>
           <w:gallery w:val="placeholder"/>
@@ -6318,12 +4791,12 @@
         <w:behaviors>
           <w:behavior w:val="content"/>
         </w:behaviors>
-        <w:guid w:val="{ED462439-FCD2-4907-8C39-9EF1BF9E949D}"/>
+        <w:guid w:val="{926EC48A-D296-4CFC-9188-B5C29A7892EA}"/>
       </w:docPartPr>
       <w:docPartBody>
         <w:p>
           <w:pPr>
-            <w:pStyle w:val="8E6D655F85544DDFBADFDD5CF50DBF07"/>
+            <w:pStyle w:val="D408D86F09354B448D045A43BE7FF1C9"/>
           </w:pPr>
           <w:r>
             <w:rPr>
@@ -6336,7 +4809,7 @@
     </w:docPart>
     <w:docPart>
       <w:docPartPr>
-        <w:name w:val="040C8D05464B4AFC90D9B94FB006211D"/>
+        <w:name w:val="5CA7384D9F744A4297BB5C2160337EC4"/>
         <w:category>
           <w:name w:val="General"/>
           <w:gallery w:val="placeholder"/>
@@ -6347,12 +4820,12 @@
         <w:behaviors>
           <w:behavior w:val="content"/>
         </w:behaviors>
-        <w:guid w:val="{7B276241-50D5-4A60-80B3-19E0184C8BB9}"/>
+        <w:guid w:val="{E555749B-E4D7-46BB-87A6-6F3C05054AD8}"/>
       </w:docPartPr>
       <w:docPartBody>
         <w:p>
           <w:pPr>
-            <w:pStyle w:val="040C8D05464B4AFC90D9B94FB006211D"/>
+            <w:pStyle w:val="5CA7384D9F744A4297BB5C2160337EC4"/>
           </w:pPr>
           <w:r>
             <w:rPr>
@@ -6365,7 +4838,7 @@
     </w:docPart>
     <w:docPart>
       <w:docPartPr>
-        <w:name w:val="B69015A4AE2549598AA294CA36216F2A"/>
+        <w:name w:val="354FB9A421844F58ABD82E639655B35F"/>
         <w:category>
           <w:name w:val="General"/>
           <w:gallery w:val="placeholder"/>
@@ -6376,12 +4849,12 @@
         <w:behaviors>
           <w:behavior w:val="content"/>
         </w:behaviors>
-        <w:guid w:val="{965B3E91-96B1-4C3B-BA99-B4118B5E6A7E}"/>
+        <w:guid w:val="{90F5999F-9903-4680-89B8-ED8EB53C66FD}"/>
       </w:docPartPr>
       <w:docPartBody>
         <w:p>
           <w:pPr>
-            <w:pStyle w:val="B69015A4AE2549598AA294CA36216F2A"/>
+            <w:pStyle w:val="354FB9A421844F58ABD82E639655B35F"/>
           </w:pPr>
           <w:r>
             <w:rPr>
@@ -6394,7 +4867,7 @@
     </w:docPart>
     <w:docPart>
       <w:docPartPr>
-        <w:name w:val="8DB60627C07D4C098480673C258D0696"/>
+        <w:name w:val="C59A377BD7FF4BCBAD4FCC640FEB29CB"/>
         <w:category>
           <w:name w:val="General"/>
           <w:gallery w:val="placeholder"/>
@@ -6405,12 +4878,12 @@
         <w:behaviors>
           <w:behavior w:val="content"/>
         </w:behaviors>
-        <w:guid w:val="{729F0DAC-1CB3-414A-A833-5CA17626336D}"/>
+        <w:guid w:val="{ED686F57-DAB8-4751-8B0E-47C5F486BAC8}"/>
       </w:docPartPr>
       <w:docPartBody>
         <w:p>
           <w:pPr>
-            <w:pStyle w:val="8DB60627C07D4C098480673C258D0696"/>
+            <w:pStyle w:val="C59A377BD7FF4BCBAD4FCC640FEB29CB"/>
           </w:pPr>
           <w:r>
             <w:rPr>
@@ -6423,7 +4896,7 @@
     </w:docPart>
     <w:docPart>
       <w:docPartPr>
-        <w:name w:val="2400C5FAB557467AAF77283901221EEF"/>
+        <w:name w:val="35311367546D43318755263B86DA0B72"/>
         <w:category>
           <w:name w:val="General"/>
           <w:gallery w:val="placeholder"/>
@@ -6434,12 +4907,12 @@
         <w:behaviors>
           <w:behavior w:val="content"/>
         </w:behaviors>
-        <w:guid w:val="{1F2940CE-086A-4046-8759-EA93092B6574}"/>
+        <w:guid w:val="{4F553CF4-F962-4DD5-B72B-C6B8732BD592}"/>
       </w:docPartPr>
       <w:docPartBody>
         <w:p>
           <w:pPr>
-            <w:pStyle w:val="2400C5FAB557467AAF77283901221EEF"/>
+            <w:pStyle w:val="35311367546D43318755263B86DA0B72"/>
           </w:pPr>
           <w:r>
             <w:rPr>
@@ -6452,7 +4925,7 @@
     </w:docPart>
     <w:docPart>
       <w:docPartPr>
-        <w:name w:val="B772448C1C7D41C48DF78E8A0518D48A"/>
+        <w:name w:val="834BB317AD114B0DA899D384C1294D52"/>
         <w:category>
           <w:name w:val="General"/>
           <w:gallery w:val="placeholder"/>
@@ -6463,12 +4936,12 @@
         <w:behaviors>
           <w:behavior w:val="content"/>
         </w:behaviors>
-        <w:guid w:val="{4E18A894-0BCC-4E8D-B93A-CCB00CE97B43}"/>
+        <w:guid w:val="{135EEA6B-F73E-4BF2-925D-A09741193374}"/>
       </w:docPartPr>
       <w:docPartBody>
         <w:p>
           <w:pPr>
-            <w:pStyle w:val="B772448C1C7D41C48DF78E8A0518D48A"/>
+            <w:pStyle w:val="834BB317AD114B0DA899D384C1294D52"/>
           </w:pPr>
           <w:r>
             <w:rPr>
@@ -6481,7 +4954,7 @@
     </w:docPart>
     <w:docPart>
       <w:docPartPr>
-        <w:name w:val="F3A0F53AC21940348CCDA34AE246BA2C"/>
+        <w:name w:val="8A824B9939474DF59DAD44C35C29F5AD"/>
         <w:category>
           <w:name w:val="General"/>
           <w:gallery w:val="placeholder"/>
@@ -6492,12 +4965,12 @@
         <w:behaviors>
           <w:behavior w:val="content"/>
         </w:behaviors>
-        <w:guid w:val="{39740DCF-3B25-4ADF-815E-7C5D63EBA617}"/>
+        <w:guid w:val="{444B739E-E944-45BF-8348-8A903B010DE8}"/>
       </w:docPartPr>
       <w:docPartBody>
         <w:p>
           <w:pPr>
-            <w:pStyle w:val="F3A0F53AC21940348CCDA34AE246BA2C"/>
+            <w:pStyle w:val="8A824B9939474DF59DAD44C35C29F5AD"/>
           </w:pPr>
           <w:r>
             <w:rPr>
@@ -6510,7 +4983,7 @@
     </w:docPart>
     <w:docPart>
       <w:docPartPr>
-        <w:name w:val="58CDDFBACB094091963E1CBEB0E7B826"/>
+        <w:name w:val="FF120302B09A4B43A84D68EAE0D85ABE"/>
         <w:category>
           <w:name w:val="General"/>
           <w:gallery w:val="placeholder"/>
@@ -6521,12 +4994,12 @@
         <w:behaviors>
           <w:behavior w:val="content"/>
         </w:behaviors>
-        <w:guid w:val="{B180D624-B394-410F-9818-E5C68A324338}"/>
+        <w:guid w:val="{75682E28-C7A2-4026-94C6-A012670C6827}"/>
       </w:docPartPr>
       <w:docPartBody>
         <w:p>
           <w:pPr>
-            <w:pStyle w:val="58CDDFBACB094091963E1CBEB0E7B826"/>
+            <w:pStyle w:val="FF120302B09A4B43A84D68EAE0D85ABE"/>
           </w:pPr>
           <w:r>
             <w:rPr>
@@ -6539,7 +5012,7 @@
     </w:docPart>
     <w:docPart>
       <w:docPartPr>
-        <w:name w:val="55AFCED5F5F94060B35BDD6E0DFED51C"/>
+        <w:name w:val="2E0FD664EA664992A5ECD74085703E7C"/>
         <w:category>
           <w:name w:val="General"/>
           <w:gallery w:val="placeholder"/>
@@ -6550,12 +5023,12 @@
         <w:behaviors>
           <w:behavior w:val="content"/>
         </w:behaviors>
-        <w:guid w:val="{857B7F8B-CD81-4916-8D97-E8E4ACCD8D54}"/>
+        <w:guid w:val="{E8D48DBE-E3E3-4B43-BBC0-E4280C8B7C19}"/>
       </w:docPartPr>
       <w:docPartBody>
         <w:p>
           <w:pPr>
-            <w:pStyle w:val="55AFCED5F5F94060B35BDD6E0DFED51C"/>
+            <w:pStyle w:val="2E0FD664EA664992A5ECD74085703E7C"/>
           </w:pPr>
           <w:r>
             <w:rPr>
@@ -6568,7 +5041,7 @@
     </w:docPart>
     <w:docPart>
       <w:docPartPr>
-        <w:name w:val="ED511DAAE1D14713A498A43C36666F0D"/>
+        <w:name w:val="40EFA8F7D4314FEAAE9E558B727580BC"/>
         <w:category>
           <w:name w:val="General"/>
           <w:gallery w:val="placeholder"/>
@@ -6579,12 +5052,12 @@
         <w:behaviors>
           <w:behavior w:val="content"/>
         </w:behaviors>
-        <w:guid w:val="{2526A2C7-2B7C-4E48-8F7B-0E8B27803F6E}"/>
+        <w:guid w:val="{3ACD67B0-14AF-4D2C-9F3F-E20F3D13E661}"/>
       </w:docPartPr>
       <w:docPartBody>
         <w:p>
           <w:pPr>
-            <w:pStyle w:val="ED511DAAE1D14713A498A43C36666F0D"/>
+            <w:pStyle w:val="40EFA8F7D4314FEAAE9E558B727580BC"/>
           </w:pPr>
           <w:r>
             <w:rPr>
@@ -6597,7 +5070,7 @@
     </w:docPart>
     <w:docPart>
       <w:docPartPr>
-        <w:name w:val="22EECF79FC1449FBA267C1ECB2AADC0E"/>
+        <w:name w:val="4815D297BFE8436480BB46292017C23C"/>
         <w:category>
           <w:name w:val="General"/>
           <w:gallery w:val="placeholder"/>
@@ -6608,12 +5081,12 @@
         <w:behaviors>
           <w:behavior w:val="content"/>
         </w:behaviors>
-        <w:guid w:val="{4547E56A-4770-4E71-98F4-CFC78B82E442}"/>
+        <w:guid w:val="{7FB8A87D-9D45-42A4-AB3B-FA43E67A64CF}"/>
       </w:docPartPr>
       <w:docPartBody>
         <w:p>
           <w:pPr>
-            <w:pStyle w:val="22EECF79FC1449FBA267C1ECB2AADC0E"/>
+            <w:pStyle w:val="4815D297BFE8436480BB46292017C23C"/>
           </w:pPr>
           <w:r>
             <w:rPr>
@@ -6626,7 +5099,7 @@
     </w:docPart>
     <w:docPart>
       <w:docPartPr>
-        <w:name w:val="63CD6579CA464EDCA69680D7C2D87153"/>
+        <w:name w:val="A3C1BF5D19E94467AC3D810935BFAFF6"/>
         <w:category>
           <w:name w:val="General"/>
           <w:gallery w:val="placeholder"/>
@@ -6637,12 +5110,12 @@
         <w:behaviors>
           <w:behavior w:val="content"/>
         </w:behaviors>
-        <w:guid w:val="{D714A852-E8F4-42AB-BA39-93602F56A04C}"/>
+        <w:guid w:val="{C1270EE5-EB86-4C0F-9491-65FF74EC683B}"/>
       </w:docPartPr>
       <w:docPartBody>
         <w:p>
           <w:pPr>
-            <w:pStyle w:val="63CD6579CA464EDCA69680D7C2D87153"/>
+            <w:pStyle w:val="A3C1BF5D19E94467AC3D810935BFAFF6"/>
           </w:pPr>
           <w:r>
             <w:rPr>
@@ -6655,7 +5128,7 @@
     </w:docPart>
     <w:docPart>
       <w:docPartPr>
-        <w:name w:val="B0A406DCE24D42479466BC0D79A8452D"/>
+        <w:name w:val="739C7D83084D4C968A6DE24336674696"/>
         <w:category>
           <w:name w:val="General"/>
           <w:gallery w:val="placeholder"/>
@@ -6666,12 +5139,12 @@
         <w:behaviors>
           <w:behavior w:val="content"/>
         </w:behaviors>
-        <w:guid w:val="{2B36A2B7-267E-43E8-8738-B6697A697BBD}"/>
+        <w:guid w:val="{F09AEB14-8ECB-4D49-B45E-AD18245F43FD}"/>
       </w:docPartPr>
       <w:docPartBody>
         <w:p>
           <w:pPr>
-            <w:pStyle w:val="B0A406DCE24D42479466BC0D79A8452D"/>
+            <w:pStyle w:val="739C7D83084D4C968A6DE24336674696"/>
           </w:pPr>
           <w:r>
             <w:rPr>
@@ -6684,7 +5157,7 @@
     </w:docPart>
     <w:docPart>
       <w:docPartPr>
-        <w:name w:val="3AD61849286E400B99EEF10173582A15"/>
+        <w:name w:val="A25AB4EDEE404D4FA65C5E8ABF8F9C48"/>
         <w:category>
           <w:name w:val="General"/>
           <w:gallery w:val="placeholder"/>
@@ -6695,12 +5168,12 @@
         <w:behaviors>
           <w:behavior w:val="content"/>
         </w:behaviors>
-        <w:guid w:val="{EEC60217-5C76-445D-A668-A498823D4ED9}"/>
+        <w:guid w:val="{E1B76C08-F8DB-4CCA-B8FF-FE4A7F9B21A2}"/>
       </w:docPartPr>
       <w:docPartBody>
         <w:p>
           <w:pPr>
-            <w:pStyle w:val="3AD61849286E400B99EEF10173582A15"/>
+            <w:pStyle w:val="A25AB4EDEE404D4FA65C5E8ABF8F9C48"/>
           </w:pPr>
           <w:r>
             <w:rPr>
@@ -6713,7 +5186,7 @@
     </w:docPart>
     <w:docPart>
       <w:docPartPr>
-        <w:name w:val="0F76AC9AB85F4C3AA5EF9764178C64AB"/>
+        <w:name w:val="87E5730806A044DC9B643C21CCDDDFDE"/>
         <w:category>
           <w:name w:val="General"/>
           <w:gallery w:val="placeholder"/>
@@ -6724,12 +5197,12 @@
         <w:behaviors>
           <w:behavior w:val="content"/>
         </w:behaviors>
-        <w:guid w:val="{7F07EC02-7FF2-4B06-A958-8E4EFACEB8A6}"/>
+        <w:guid w:val="{B578F641-A06D-4197-89BF-581737496A55}"/>
       </w:docPartPr>
       <w:docPartBody>
         <w:p>
           <w:pPr>
-            <w:pStyle w:val="0F76AC9AB85F4C3AA5EF9764178C64AB"/>
+            <w:pStyle w:val="87E5730806A044DC9B643C21CCDDDFDE"/>
           </w:pPr>
           <w:r>
             <w:rPr>
@@ -6742,7 +5215,7 @@
     </w:docPart>
     <w:docPart>
       <w:docPartPr>
-        <w:name w:val="1DEBCC29DBA649F38A670F84F10AF065"/>
+        <w:name w:val="CE82CBC193AA4CE88CDA525B2D284F88"/>
         <w:category>
           <w:name w:val="General"/>
           <w:gallery w:val="placeholder"/>
@@ -6753,12 +5226,12 @@
         <w:behaviors>
           <w:behavior w:val="content"/>
         </w:behaviors>
-        <w:guid w:val="{B1FA3C93-0ECF-4A27-837E-17CD4CB06E5F}"/>
+        <w:guid w:val="{E84D40DF-B428-4893-8609-7BE517C7A999}"/>
       </w:docPartPr>
       <w:docPartBody>
         <w:p>
           <w:pPr>
-            <w:pStyle w:val="1DEBCC29DBA649F38A670F84F10AF065"/>
+            <w:pStyle w:val="CE82CBC193AA4CE88CDA525B2D284F88"/>
           </w:pPr>
           <w:r>
             <w:rPr>
@@ -6771,7 +5244,7 @@
     </w:docPart>
     <w:docPart>
       <w:docPartPr>
-        <w:name w:val="D979EAA4D3C54A2E8C32135C6C9694F0"/>
+        <w:name w:val="A22DA491202C4F77A89A696027821743"/>
         <w:category>
           <w:name w:val="General"/>
           <w:gallery w:val="placeholder"/>
@@ -6782,12 +5255,12 @@
         <w:behaviors>
           <w:behavior w:val="content"/>
         </w:behaviors>
-        <w:guid w:val="{8D8BB6BC-AFF8-48C6-B3A4-FD61EBD43A0C}"/>
+        <w:guid w:val="{87D8C0BD-CFE9-40FC-B15B-4706C2259C84}"/>
       </w:docPartPr>
       <w:docPartBody>
         <w:p>
           <w:pPr>
-            <w:pStyle w:val="D979EAA4D3C54A2E8C32135C6C9694F0"/>
+            <w:pStyle w:val="A22DA491202C4F77A89A696027821743"/>
           </w:pPr>
           <w:r>
             <w:rPr>
@@ -6800,7 +5273,7 @@
     </w:docPart>
     <w:docPart>
       <w:docPartPr>
-        <w:name w:val="50ED864F32644AED91D51699448C134A"/>
+        <w:name w:val="145CA585779E4212B60957DEE3842A93"/>
         <w:category>
           <w:name w:val="General"/>
           <w:gallery w:val="placeholder"/>
@@ -6811,12 +5284,12 @@
         <w:behaviors>
           <w:behavior w:val="content"/>
         </w:behaviors>
-        <w:guid w:val="{FCBEEF80-77D4-455C-AF07-AF081582CC99}"/>
+        <w:guid w:val="{58DDB0F3-C4A9-41C6-944F-CB1708546DEA}"/>
       </w:docPartPr>
       <w:docPartBody>
         <w:p>
           <w:pPr>
-            <w:pStyle w:val="50ED864F32644AED91D51699448C134A"/>
+            <w:pStyle w:val="145CA585779E4212B60957DEE3842A93"/>
           </w:pPr>
           <w:r>
             <w:rPr>
@@ -6829,7 +5302,7 @@
     </w:docPart>
     <w:docPart>
       <w:docPartPr>
-        <w:name w:val="B1615683D78440B6B80ADCF8AA0F3D97"/>
+        <w:name w:val="1934E56C0FF9469490E3C65B2A646FAA"/>
         <w:category>
           <w:name w:val="General"/>
           <w:gallery w:val="placeholder"/>
@@ -6840,12 +5313,12 @@
         <w:behaviors>
           <w:behavior w:val="content"/>
         </w:behaviors>
-        <w:guid w:val="{557CE9F9-31E7-4417-9712-FD708E600E37}"/>
+        <w:guid w:val="{0D59587D-7524-4FF7-8478-426B6B3BE68B}"/>
       </w:docPartPr>
       <w:docPartBody>
         <w:p>
           <w:pPr>
-            <w:pStyle w:val="B1615683D78440B6B80ADCF8AA0F3D97"/>
+            <w:pStyle w:val="1934E56C0FF9469490E3C65B2A646FAA"/>
           </w:pPr>
           <w:r>
             <w:rPr>
@@ -6858,7 +5331,7 @@
     </w:docPart>
     <w:docPart>
       <w:docPartPr>
-        <w:name w:val="5390899FB7AC47F4A1AAA1AF08A6275D"/>
+        <w:name w:val="277779BB25674A6FA4924CBE299CBC40"/>
         <w:category>
           <w:name w:val="General"/>
           <w:gallery w:val="placeholder"/>
@@ -6869,12 +5342,12 @@
         <w:behaviors>
           <w:behavior w:val="content"/>
         </w:behaviors>
-        <w:guid w:val="{7E8BA8EA-79B6-4F7B-A4A2-7B8AB26E1124}"/>
+        <w:guid w:val="{D43053F4-7352-422E-A9A2-708303595375}"/>
       </w:docPartPr>
       <w:docPartBody>
         <w:p>
           <w:pPr>
-            <w:pStyle w:val="5390899FB7AC47F4A1AAA1AF08A6275D"/>
+            <w:pStyle w:val="277779BB25674A6FA4924CBE299CBC40"/>
           </w:pPr>
           <w:r>
             <w:rPr>
@@ -6887,7 +5360,7 @@
     </w:docPart>
     <w:docPart>
       <w:docPartPr>
-        <w:name w:val="E58E70D7954145449F871AB61F656311"/>
+        <w:name w:val="DDF3D6E2F6EF4028809B06382249E6CA"/>
         <w:category>
           <w:name w:val="General"/>
           <w:gallery w:val="placeholder"/>
@@ -6898,592 +5371,12 @@
         <w:behaviors>
           <w:behavior w:val="content"/>
         </w:behaviors>
-        <w:guid w:val="{6DA42B0D-12E6-46AD-8CF4-37A4DF05473E}"/>
+        <w:guid w:val="{12CFA039-39AC-4051-B033-6830FF0D7832}"/>
       </w:docPartPr>
       <w:docPartBody>
         <w:p>
           <w:pPr>
-            <w:pStyle w:val="E58E70D7954145449F871AB61F656311"/>
-          </w:pPr>
-          <w:r>
-            <w:rPr>
-              <w:rStyle w:val="PlaceholderText"/>
-            </w:rPr>
-            <w:t>Место для ввода текста.</w:t>
-          </w:r>
-        </w:p>
-      </w:docPartBody>
-    </w:docPart>
-    <w:docPart>
-      <w:docPartPr>
-        <w:name w:val="0395F7AD9D6D4B899660C3BA28C30E53"/>
-        <w:category>
-          <w:name w:val="General"/>
-          <w:gallery w:val="placeholder"/>
-        </w:category>
-        <w:types>
-          <w:type w:val="bbPlcHdr"/>
-        </w:types>
-        <w:behaviors>
-          <w:behavior w:val="content"/>
-        </w:behaviors>
-        <w:guid w:val="{286E83F3-8380-43DE-B127-12EB3646EFB5}"/>
-      </w:docPartPr>
-      <w:docPartBody>
-        <w:p>
-          <w:pPr>
-            <w:pStyle w:val="0395F7AD9D6D4B899660C3BA28C30E53"/>
-          </w:pPr>
-          <w:r>
-            <w:rPr>
-              <w:rStyle w:val="PlaceholderText"/>
-            </w:rPr>
-            <w:t>Место для ввода текста.</w:t>
-          </w:r>
-        </w:p>
-      </w:docPartBody>
-    </w:docPart>
-    <w:docPart>
-      <w:docPartPr>
-        <w:name w:val="DFEB640ED07E423DAB0693BDE57BCA2E"/>
-        <w:category>
-          <w:name w:val="General"/>
-          <w:gallery w:val="placeholder"/>
-        </w:category>
-        <w:types>
-          <w:type w:val="bbPlcHdr"/>
-        </w:types>
-        <w:behaviors>
-          <w:behavior w:val="content"/>
-        </w:behaviors>
-        <w:guid w:val="{7C62D425-A002-4F96-AD07-C965C94C0121}"/>
-      </w:docPartPr>
-      <w:docPartBody>
-        <w:p>
-          <w:pPr>
-            <w:pStyle w:val="DFEB640ED07E423DAB0693BDE57BCA2E"/>
-          </w:pPr>
-          <w:r>
-            <w:rPr>
-              <w:rStyle w:val="PlaceholderText"/>
-            </w:rPr>
-            <w:t>Место для ввода текста.</w:t>
-          </w:r>
-        </w:p>
-      </w:docPartBody>
-    </w:docPart>
-    <w:docPart>
-      <w:docPartPr>
-        <w:name w:val="B05A854605FB46DE87BC34415564CB42"/>
-        <w:category>
-          <w:name w:val="General"/>
-          <w:gallery w:val="placeholder"/>
-        </w:category>
-        <w:types>
-          <w:type w:val="bbPlcHdr"/>
-        </w:types>
-        <w:behaviors>
-          <w:behavior w:val="content"/>
-        </w:behaviors>
-        <w:guid w:val="{BB268478-03F9-4809-B6FD-7B0CAF324A67}"/>
-      </w:docPartPr>
-      <w:docPartBody>
-        <w:p>
-          <w:pPr>
-            <w:pStyle w:val="B05A854605FB46DE87BC34415564CB42"/>
-          </w:pPr>
-          <w:r>
-            <w:rPr>
-              <w:rStyle w:val="PlaceholderText"/>
-            </w:rPr>
-            <w:t>Место для ввода текста.</w:t>
-          </w:r>
-        </w:p>
-      </w:docPartBody>
-    </w:docPart>
-    <w:docPart>
-      <w:docPartPr>
-        <w:name w:val="1A4D0C01EB06433B9B0260DC92C3672C"/>
-        <w:category>
-          <w:name w:val="General"/>
-          <w:gallery w:val="placeholder"/>
-        </w:category>
-        <w:types>
-          <w:type w:val="bbPlcHdr"/>
-        </w:types>
-        <w:behaviors>
-          <w:behavior w:val="content"/>
-        </w:behaviors>
-        <w:guid w:val="{01201D4D-E48B-4617-88B5-4CD1B46B9566}"/>
-      </w:docPartPr>
-      <w:docPartBody>
-        <w:p>
-          <w:pPr>
-            <w:pStyle w:val="1A4D0C01EB06433B9B0260DC92C3672C"/>
-          </w:pPr>
-          <w:r>
-            <w:rPr>
-              <w:rStyle w:val="PlaceholderText"/>
-            </w:rPr>
-            <w:t>Место для ввода текста.</w:t>
-          </w:r>
-        </w:p>
-      </w:docPartBody>
-    </w:docPart>
-    <w:docPart>
-      <w:docPartPr>
-        <w:name w:val="2E978364F6784C2BA86E1BD64C9BEAD5"/>
-        <w:category>
-          <w:name w:val="General"/>
-          <w:gallery w:val="placeholder"/>
-        </w:category>
-        <w:types>
-          <w:type w:val="bbPlcHdr"/>
-        </w:types>
-        <w:behaviors>
-          <w:behavior w:val="content"/>
-        </w:behaviors>
-        <w:guid w:val="{4120FAE5-6310-4D9A-A390-B408ACC22371}"/>
-      </w:docPartPr>
-      <w:docPartBody>
-        <w:p>
-          <w:pPr>
-            <w:pStyle w:val="2E978364F6784C2BA86E1BD64C9BEAD5"/>
-          </w:pPr>
-          <w:r>
-            <w:rPr>
-              <w:rStyle w:val="PlaceholderText"/>
-            </w:rPr>
-            <w:t>Место для ввода текста.</w:t>
-          </w:r>
-        </w:p>
-      </w:docPartBody>
-    </w:docPart>
-    <w:docPart>
-      <w:docPartPr>
-        <w:name w:val="EEB7E42103684E56AEA74A8B21C28543"/>
-        <w:category>
-          <w:name w:val="General"/>
-          <w:gallery w:val="placeholder"/>
-        </w:category>
-        <w:types>
-          <w:type w:val="bbPlcHdr"/>
-        </w:types>
-        <w:behaviors>
-          <w:behavior w:val="content"/>
-        </w:behaviors>
-        <w:guid w:val="{B3DF4711-537E-429E-AB6F-E0E1DE7B8C5C}"/>
-      </w:docPartPr>
-      <w:docPartBody>
-        <w:p>
-          <w:pPr>
-            <w:pStyle w:val="EEB7E42103684E56AEA74A8B21C28543"/>
-          </w:pPr>
-          <w:r>
-            <w:rPr>
-              <w:rStyle w:val="PlaceholderText"/>
-            </w:rPr>
-            <w:t>Место для ввода текста.</w:t>
-          </w:r>
-        </w:p>
-      </w:docPartBody>
-    </w:docPart>
-    <w:docPart>
-      <w:docPartPr>
-        <w:name w:val="2E08F18D075A454FA05AFC430D74C408"/>
-        <w:category>
-          <w:name w:val="General"/>
-          <w:gallery w:val="placeholder"/>
-        </w:category>
-        <w:types>
-          <w:type w:val="bbPlcHdr"/>
-        </w:types>
-        <w:behaviors>
-          <w:behavior w:val="content"/>
-        </w:behaviors>
-        <w:guid w:val="{F09A3C19-B915-44A7-A376-C3482AA7394F}"/>
-      </w:docPartPr>
-      <w:docPartBody>
-        <w:p>
-          <w:pPr>
-            <w:pStyle w:val="2E08F18D075A454FA05AFC430D74C408"/>
-          </w:pPr>
-          <w:r>
-            <w:rPr>
-              <w:rStyle w:val="PlaceholderText"/>
-            </w:rPr>
-            <w:t>Место для ввода текста.</w:t>
-          </w:r>
-        </w:p>
-      </w:docPartBody>
-    </w:docPart>
-    <w:docPart>
-      <w:docPartPr>
-        <w:name w:val="1978FFCC7F2A4B3E81EE720A7F12D95D"/>
-        <w:category>
-          <w:name w:val="General"/>
-          <w:gallery w:val="placeholder"/>
-        </w:category>
-        <w:types>
-          <w:type w:val="bbPlcHdr"/>
-        </w:types>
-        <w:behaviors>
-          <w:behavior w:val="content"/>
-        </w:behaviors>
-        <w:guid w:val="{9315AB18-6EBB-4113-8826-A373EEC533A3}"/>
-      </w:docPartPr>
-      <w:docPartBody>
-        <w:p>
-          <w:pPr>
-            <w:pStyle w:val="1978FFCC7F2A4B3E81EE720A7F12D95D"/>
-          </w:pPr>
-          <w:r>
-            <w:rPr>
-              <w:rStyle w:val="PlaceholderText"/>
-            </w:rPr>
-            <w:t>Место для ввода текста.</w:t>
-          </w:r>
-        </w:p>
-      </w:docPartBody>
-    </w:docPart>
-    <w:docPart>
-      <w:docPartPr>
-        <w:name w:val="3B962C2D0D0A49778F60B7045CF0288B"/>
-        <w:category>
-          <w:name w:val="General"/>
-          <w:gallery w:val="placeholder"/>
-        </w:category>
-        <w:types>
-          <w:type w:val="bbPlcHdr"/>
-        </w:types>
-        <w:behaviors>
-          <w:behavior w:val="content"/>
-        </w:behaviors>
-        <w:guid w:val="{D1E07D5C-DA7C-4561-AC28-08A61F42CD3A}"/>
-      </w:docPartPr>
-      <w:docPartBody>
-        <w:p>
-          <w:pPr>
-            <w:pStyle w:val="3B962C2D0D0A49778F60B7045CF0288B"/>
-          </w:pPr>
-          <w:r>
-            <w:rPr>
-              <w:rStyle w:val="PlaceholderText"/>
-            </w:rPr>
-            <w:t>Место для ввода текста.</w:t>
-          </w:r>
-        </w:p>
-      </w:docPartBody>
-    </w:docPart>
-    <w:docPart>
-      <w:docPartPr>
-        <w:name w:val="1B78692362CC4C0A9A5F61F697641491"/>
-        <w:category>
-          <w:name w:val="General"/>
-          <w:gallery w:val="placeholder"/>
-        </w:category>
-        <w:types>
-          <w:type w:val="bbPlcHdr"/>
-        </w:types>
-        <w:behaviors>
-          <w:behavior w:val="content"/>
-        </w:behaviors>
-        <w:guid w:val="{28E3BDD1-6629-47A9-B7A5-E11F508F522D}"/>
-      </w:docPartPr>
-      <w:docPartBody>
-        <w:p>
-          <w:pPr>
-            <w:pStyle w:val="1B78692362CC4C0A9A5F61F697641491"/>
-          </w:pPr>
-          <w:r>
-            <w:rPr>
-              <w:rStyle w:val="PlaceholderText"/>
-            </w:rPr>
-            <w:t>Место для ввода текста.</w:t>
-          </w:r>
-        </w:p>
-      </w:docPartBody>
-    </w:docPart>
-    <w:docPart>
-      <w:docPartPr>
-        <w:name w:val="26687AB311D348FBA5DD3768CCD61497"/>
-        <w:category>
-          <w:name w:val="General"/>
-          <w:gallery w:val="placeholder"/>
-        </w:category>
-        <w:types>
-          <w:type w:val="bbPlcHdr"/>
-        </w:types>
-        <w:behaviors>
-          <w:behavior w:val="content"/>
-        </w:behaviors>
-        <w:guid w:val="{88D07612-557E-411E-8958-7090FC89E1E1}"/>
-      </w:docPartPr>
-      <w:docPartBody>
-        <w:p>
-          <w:pPr>
-            <w:pStyle w:val="26687AB311D348FBA5DD3768CCD61497"/>
-          </w:pPr>
-          <w:r>
-            <w:rPr>
-              <w:rStyle w:val="PlaceholderText"/>
-            </w:rPr>
-            <w:t>Место для ввода текста.</w:t>
-          </w:r>
-        </w:p>
-      </w:docPartBody>
-    </w:docPart>
-    <w:docPart>
-      <w:docPartPr>
-        <w:name w:val="69656732A82F4280A1803E27B645D649"/>
-        <w:category>
-          <w:name w:val="General"/>
-          <w:gallery w:val="placeholder"/>
-        </w:category>
-        <w:types>
-          <w:type w:val="bbPlcHdr"/>
-        </w:types>
-        <w:behaviors>
-          <w:behavior w:val="content"/>
-        </w:behaviors>
-        <w:guid w:val="{08D87192-58EF-4FF4-8206-9ED35F6CB43B}"/>
-      </w:docPartPr>
-      <w:docPartBody>
-        <w:p>
-          <w:pPr>
-            <w:pStyle w:val="69656732A82F4280A1803E27B645D649"/>
-          </w:pPr>
-          <w:r>
-            <w:rPr>
-              <w:rStyle w:val="PlaceholderText"/>
-            </w:rPr>
-            <w:t>Место для ввода текста.</w:t>
-          </w:r>
-        </w:p>
-      </w:docPartBody>
-    </w:docPart>
-    <w:docPart>
-      <w:docPartPr>
-        <w:name w:val="003F30027C2342DA9263C2A1701AC075"/>
-        <w:category>
-          <w:name w:val="General"/>
-          <w:gallery w:val="placeholder"/>
-        </w:category>
-        <w:types>
-          <w:type w:val="bbPlcHdr"/>
-        </w:types>
-        <w:behaviors>
-          <w:behavior w:val="content"/>
-        </w:behaviors>
-        <w:guid w:val="{FC38F09C-4BEA-42F7-8EF2-04242877B9FF}"/>
-      </w:docPartPr>
-      <w:docPartBody>
-        <w:p>
-          <w:pPr>
-            <w:pStyle w:val="003F30027C2342DA9263C2A1701AC075"/>
-          </w:pPr>
-          <w:r>
-            <w:rPr>
-              <w:rStyle w:val="PlaceholderText"/>
-            </w:rPr>
-            <w:t>Место для ввода текста.</w:t>
-          </w:r>
-        </w:p>
-      </w:docPartBody>
-    </w:docPart>
-    <w:docPart>
-      <w:docPartPr>
-        <w:name w:val="228A301E882348A5A80AA16D2A72A9CD"/>
-        <w:category>
-          <w:name w:val="General"/>
-          <w:gallery w:val="placeholder"/>
-        </w:category>
-        <w:types>
-          <w:type w:val="bbPlcHdr"/>
-        </w:types>
-        <w:behaviors>
-          <w:behavior w:val="content"/>
-        </w:behaviors>
-        <w:guid w:val="{6E2B4923-536F-4C33-9CF9-218CBB5C19D2}"/>
-      </w:docPartPr>
-      <w:docPartBody>
-        <w:p>
-          <w:pPr>
-            <w:pStyle w:val="228A301E882348A5A80AA16D2A72A9CD"/>
-          </w:pPr>
-          <w:r>
-            <w:rPr>
-              <w:rStyle w:val="PlaceholderText"/>
-            </w:rPr>
-            <w:t>Место для ввода текста.</w:t>
-          </w:r>
-        </w:p>
-      </w:docPartBody>
-    </w:docPart>
-    <w:docPart>
-      <w:docPartPr>
-        <w:name w:val="B72BFDE7C121402D97FC284876540CE3"/>
-        <w:category>
-          <w:name w:val="General"/>
-          <w:gallery w:val="placeholder"/>
-        </w:category>
-        <w:types>
-          <w:type w:val="bbPlcHdr"/>
-        </w:types>
-        <w:behaviors>
-          <w:behavior w:val="content"/>
-        </w:behaviors>
-        <w:guid w:val="{0C3FFCFD-AA15-4E70-8519-CAA7DAA1CF51}"/>
-      </w:docPartPr>
-      <w:docPartBody>
-        <w:p>
-          <w:pPr>
-            <w:pStyle w:val="B72BFDE7C121402D97FC284876540CE3"/>
-          </w:pPr>
-          <w:r>
-            <w:rPr>
-              <w:rStyle w:val="PlaceholderText"/>
-            </w:rPr>
-            <w:t>Место для ввода текста.</w:t>
-          </w:r>
-        </w:p>
-      </w:docPartBody>
-    </w:docPart>
-    <w:docPart>
-      <w:docPartPr>
-        <w:name w:val="038CB19C28A54152B471BAF62E7AC363"/>
-        <w:category>
-          <w:name w:val="General"/>
-          <w:gallery w:val="placeholder"/>
-        </w:category>
-        <w:types>
-          <w:type w:val="bbPlcHdr"/>
-        </w:types>
-        <w:behaviors>
-          <w:behavior w:val="content"/>
-        </w:behaviors>
-        <w:guid w:val="{8D16D937-1C12-417B-AE6A-F7B57DF56180}"/>
-      </w:docPartPr>
-      <w:docPartBody>
-        <w:p>
-          <w:pPr>
-            <w:pStyle w:val="038CB19C28A54152B471BAF62E7AC363"/>
-          </w:pPr>
-          <w:r>
-            <w:rPr>
-              <w:rStyle w:val="PlaceholderText"/>
-            </w:rPr>
-            <w:t>Место для ввода текста.</w:t>
-          </w:r>
-        </w:p>
-      </w:docPartBody>
-    </w:docPart>
-    <w:docPart>
-      <w:docPartPr>
-        <w:name w:val="32AA328071104FFEB364F114D2AB03EC"/>
-        <w:category>
-          <w:name w:val="General"/>
-          <w:gallery w:val="placeholder"/>
-        </w:category>
-        <w:types>
-          <w:type w:val="bbPlcHdr"/>
-        </w:types>
-        <w:behaviors>
-          <w:behavior w:val="content"/>
-        </w:behaviors>
-        <w:guid w:val="{8DC20C80-43DE-4BCB-879F-432EEFE1D4F8}"/>
-      </w:docPartPr>
-      <w:docPartBody>
-        <w:p>
-          <w:pPr>
-            <w:pStyle w:val="32AA328071104FFEB364F114D2AB03EC"/>
-          </w:pPr>
-          <w:r>
-            <w:rPr>
-              <w:rStyle w:val="PlaceholderText"/>
-            </w:rPr>
-            <w:t>Место для ввода текста.</w:t>
-          </w:r>
-        </w:p>
-      </w:docPartBody>
-    </w:docPart>
-    <w:docPart>
-      <w:docPartPr>
-        <w:name w:val="F15068948D4E4762BF1D10F450CA40C4"/>
-        <w:category>
-          <w:name w:val="General"/>
-          <w:gallery w:val="placeholder"/>
-        </w:category>
-        <w:types>
-          <w:type w:val="bbPlcHdr"/>
-        </w:types>
-        <w:behaviors>
-          <w:behavior w:val="content"/>
-        </w:behaviors>
-        <w:guid w:val="{8C07A107-89C5-4FD3-8E6C-0F4A0CA53EF4}"/>
-      </w:docPartPr>
-      <w:docPartBody>
-        <w:p>
-          <w:pPr>
-            <w:pStyle w:val="F15068948D4E4762BF1D10F450CA40C4"/>
-          </w:pPr>
-          <w:r>
-            <w:rPr>
-              <w:rStyle w:val="PlaceholderText"/>
-            </w:rPr>
-            <w:t>Место для ввода текста.</w:t>
-          </w:r>
-        </w:p>
-      </w:docPartBody>
-    </w:docPart>
-    <w:docPart>
-      <w:docPartPr>
-        <w:name w:val="CD158EAC829A4B5B92BAA8192DE7610B"/>
-        <w:category>
-          <w:name w:val="General"/>
-          <w:gallery w:val="placeholder"/>
-        </w:category>
-        <w:types>
-          <w:type w:val="bbPlcHdr"/>
-        </w:types>
-        <w:behaviors>
-          <w:behavior w:val="content"/>
-        </w:behaviors>
-        <w:guid w:val="{9EB4B19A-0720-4247-96CA-0425082C5821}"/>
-      </w:docPartPr>
-      <w:docPartBody>
-        <w:p>
-          <w:pPr>
-            <w:pStyle w:val="CD158EAC829A4B5B92BAA8192DE7610B"/>
-          </w:pPr>
-          <w:r>
-            <w:rPr>
-              <w:rStyle w:val="PlaceholderText"/>
-            </w:rPr>
-            <w:t>Место для ввода текста.</w:t>
-          </w:r>
-        </w:p>
-      </w:docPartBody>
-    </w:docPart>
-    <w:docPart>
-      <w:docPartPr>
-        <w:name w:val="215AF494623D490BB7C43F3478C50AF1"/>
-        <w:category>
-          <w:name w:val="General"/>
-          <w:gallery w:val="placeholder"/>
-        </w:category>
-        <w:types>
-          <w:type w:val="bbPlcHdr"/>
-        </w:types>
-        <w:behaviors>
-          <w:behavior w:val="content"/>
-        </w:behaviors>
-        <w:guid w:val="{0CB60A27-12C6-4122-B4BB-F6714319EB96}"/>
-      </w:docPartPr>
-      <w:docPartBody>
-        <w:p>
-          <w:pPr>
-            <w:pStyle w:val="215AF494623D490BB7C43F3478C50AF1"/>
+            <w:pStyle w:val="DDF3D6E2F6EF4028809B06382249E6CA"/>
           </w:pPr>
           <w:r>
             <w:rPr>
@@ -7552,12 +5445,15 @@
   </w:compat>
   <w:rsids>
     <w:rsidRoot w:val="00827C02"/>
+    <w:rsid w:val="00181CDD"/>
     <w:rsid w:val="002F5CD7"/>
     <w:rsid w:val="00395E3D"/>
     <w:rsid w:val="003977D3"/>
+    <w:rsid w:val="004625EF"/>
     <w:rsid w:val="004950E6"/>
     <w:rsid w:val="00543D40"/>
     <w:rsid w:val="00571DEA"/>
+    <w:rsid w:val="00713D67"/>
     <w:rsid w:val="007567C1"/>
     <w:rsid w:val="00827C02"/>
     <w:rsid w:val="008A128C"/>
@@ -8025,7 +5921,7 @@
     <w:basedOn w:val="DefaultParagraphFont"/>
     <w:uiPriority w:val="99"/>
     <w:semiHidden/>
-    <w:rsid w:val="004950E6"/>
+    <w:rsid w:val="004625EF"/>
     <w:rPr>
       <w:color w:val="808080"/>
     </w:rPr>
@@ -8269,6 +6165,166 @@
   <w:style w:type="paragraph" w:customStyle="1" w:styleId="215AF494623D490BB7C43F3478C50AF1">
     <w:name w:val="215AF494623D490BB7C43F3478C50AF1"/>
     <w:rsid w:val="004950E6"/>
+  </w:style>
+  <w:style w:type="paragraph" w:customStyle="1" w:styleId="4AF44AFC030C44379697E254C527B668">
+    <w:name w:val="4AF44AFC030C44379697E254C527B668"/>
+    <w:rsid w:val="004625EF"/>
+  </w:style>
+  <w:style w:type="paragraph" w:customStyle="1" w:styleId="45544965ECA347B9A140EA7912C200CD">
+    <w:name w:val="45544965ECA347B9A140EA7912C200CD"/>
+    <w:rsid w:val="004625EF"/>
+  </w:style>
+  <w:style w:type="paragraph" w:customStyle="1" w:styleId="E89B1CBCE1F84B629E39C48E0BEA8E8D">
+    <w:name w:val="E89B1CBCE1F84B629E39C48E0BEA8E8D"/>
+    <w:rsid w:val="004625EF"/>
+  </w:style>
+  <w:style w:type="paragraph" w:customStyle="1" w:styleId="B6921425C5D949958B651B94D6AADC0E">
+    <w:name w:val="B6921425C5D949958B651B94D6AADC0E"/>
+    <w:rsid w:val="004625EF"/>
+  </w:style>
+  <w:style w:type="paragraph" w:customStyle="1" w:styleId="A0A0B60543AF47A591EBCE4C6432B993">
+    <w:name w:val="A0A0B60543AF47A591EBCE4C6432B993"/>
+    <w:rsid w:val="004625EF"/>
+  </w:style>
+  <w:style w:type="paragraph" w:customStyle="1" w:styleId="F96D46DAB657415BAEEB7A841255B7A0">
+    <w:name w:val="F96D46DAB657415BAEEB7A841255B7A0"/>
+    <w:rsid w:val="004625EF"/>
+  </w:style>
+  <w:style w:type="paragraph" w:customStyle="1" w:styleId="331566F139834D2DB6A978BB9D53E36A">
+    <w:name w:val="331566F139834D2DB6A978BB9D53E36A"/>
+    <w:rsid w:val="004625EF"/>
+  </w:style>
+  <w:style w:type="paragraph" w:customStyle="1" w:styleId="372ED537A43E4B89908915BB14AEECB1">
+    <w:name w:val="372ED537A43E4B89908915BB14AEECB1"/>
+    <w:rsid w:val="004625EF"/>
+  </w:style>
+  <w:style w:type="paragraph" w:customStyle="1" w:styleId="3503003B5AD84675840B670FE71B08BF">
+    <w:name w:val="3503003B5AD84675840B670FE71B08BF"/>
+    <w:rsid w:val="004625EF"/>
+  </w:style>
+  <w:style w:type="paragraph" w:customStyle="1" w:styleId="B54F5DA6FC9749A5A7046C42F72EECEF">
+    <w:name w:val="B54F5DA6FC9749A5A7046C42F72EECEF"/>
+    <w:rsid w:val="004625EF"/>
+  </w:style>
+  <w:style w:type="paragraph" w:customStyle="1" w:styleId="DBF116C8F90D4D1D95520E2064AA2830">
+    <w:name w:val="DBF116C8F90D4D1D95520E2064AA2830"/>
+    <w:rsid w:val="004625EF"/>
+  </w:style>
+  <w:style w:type="paragraph" w:customStyle="1" w:styleId="27CDF471313F4F79800C60A736915EBD">
+    <w:name w:val="27CDF471313F4F79800C60A736915EBD"/>
+    <w:rsid w:val="004625EF"/>
+  </w:style>
+  <w:style w:type="paragraph" w:customStyle="1" w:styleId="D79AF67C8A9146598EF758B410356988">
+    <w:name w:val="D79AF67C8A9146598EF758B410356988"/>
+    <w:rsid w:val="004625EF"/>
+  </w:style>
+  <w:style w:type="paragraph" w:customStyle="1" w:styleId="D6764CCED75C4F7D80700E599A3CC053">
+    <w:name w:val="D6764CCED75C4F7D80700E599A3CC053"/>
+    <w:rsid w:val="004625EF"/>
+  </w:style>
+  <w:style w:type="paragraph" w:customStyle="1" w:styleId="96414F0EA39642CCB84AB0DACA65C845">
+    <w:name w:val="96414F0EA39642CCB84AB0DACA65C845"/>
+    <w:rsid w:val="004625EF"/>
+  </w:style>
+  <w:style w:type="paragraph" w:customStyle="1" w:styleId="51EFB3D6340441D8AD5A77859174034B">
+    <w:name w:val="51EFB3D6340441D8AD5A77859174034B"/>
+    <w:rsid w:val="004625EF"/>
+  </w:style>
+  <w:style w:type="paragraph" w:customStyle="1" w:styleId="CA7920DA48FC4320ADBFA3880AFC510D">
+    <w:name w:val="CA7920DA48FC4320ADBFA3880AFC510D"/>
+    <w:rsid w:val="004625EF"/>
+  </w:style>
+  <w:style w:type="paragraph" w:customStyle="1" w:styleId="97AE1D0CD1A146A2873875EEF49A55CE">
+    <w:name w:val="97AE1D0CD1A146A2873875EEF49A55CE"/>
+    <w:rsid w:val="004625EF"/>
+  </w:style>
+  <w:style w:type="paragraph" w:customStyle="1" w:styleId="5B3AE71E9AA84E7DAC43448ECDBB4F0D">
+    <w:name w:val="5B3AE71E9AA84E7DAC43448ECDBB4F0D"/>
+    <w:rsid w:val="004625EF"/>
+  </w:style>
+  <w:style w:type="paragraph" w:customStyle="1" w:styleId="D408D86F09354B448D045A43BE7FF1C9">
+    <w:name w:val="D408D86F09354B448D045A43BE7FF1C9"/>
+    <w:rsid w:val="004625EF"/>
+  </w:style>
+  <w:style w:type="paragraph" w:customStyle="1" w:styleId="5CA7384D9F744A4297BB5C2160337EC4">
+    <w:name w:val="5CA7384D9F744A4297BB5C2160337EC4"/>
+    <w:rsid w:val="004625EF"/>
+  </w:style>
+  <w:style w:type="paragraph" w:customStyle="1" w:styleId="354FB9A421844F58ABD82E639655B35F">
+    <w:name w:val="354FB9A421844F58ABD82E639655B35F"/>
+    <w:rsid w:val="004625EF"/>
+  </w:style>
+  <w:style w:type="paragraph" w:customStyle="1" w:styleId="C59A377BD7FF4BCBAD4FCC640FEB29CB">
+    <w:name w:val="C59A377BD7FF4BCBAD4FCC640FEB29CB"/>
+    <w:rsid w:val="004625EF"/>
+  </w:style>
+  <w:style w:type="paragraph" w:customStyle="1" w:styleId="35311367546D43318755263B86DA0B72">
+    <w:name w:val="35311367546D43318755263B86DA0B72"/>
+    <w:rsid w:val="004625EF"/>
+  </w:style>
+  <w:style w:type="paragraph" w:customStyle="1" w:styleId="834BB317AD114B0DA899D384C1294D52">
+    <w:name w:val="834BB317AD114B0DA899D384C1294D52"/>
+    <w:rsid w:val="004625EF"/>
+  </w:style>
+  <w:style w:type="paragraph" w:customStyle="1" w:styleId="8A824B9939474DF59DAD44C35C29F5AD">
+    <w:name w:val="8A824B9939474DF59DAD44C35C29F5AD"/>
+    <w:rsid w:val="004625EF"/>
+  </w:style>
+  <w:style w:type="paragraph" w:customStyle="1" w:styleId="FF120302B09A4B43A84D68EAE0D85ABE">
+    <w:name w:val="FF120302B09A4B43A84D68EAE0D85ABE"/>
+    <w:rsid w:val="004625EF"/>
+  </w:style>
+  <w:style w:type="paragraph" w:customStyle="1" w:styleId="2E0FD664EA664992A5ECD74085703E7C">
+    <w:name w:val="2E0FD664EA664992A5ECD74085703E7C"/>
+    <w:rsid w:val="004625EF"/>
+  </w:style>
+  <w:style w:type="paragraph" w:customStyle="1" w:styleId="40EFA8F7D4314FEAAE9E558B727580BC">
+    <w:name w:val="40EFA8F7D4314FEAAE9E558B727580BC"/>
+    <w:rsid w:val="004625EF"/>
+  </w:style>
+  <w:style w:type="paragraph" w:customStyle="1" w:styleId="4815D297BFE8436480BB46292017C23C">
+    <w:name w:val="4815D297BFE8436480BB46292017C23C"/>
+    <w:rsid w:val="004625EF"/>
+  </w:style>
+  <w:style w:type="paragraph" w:customStyle="1" w:styleId="A3C1BF5D19E94467AC3D810935BFAFF6">
+    <w:name w:val="A3C1BF5D19E94467AC3D810935BFAFF6"/>
+    <w:rsid w:val="004625EF"/>
+  </w:style>
+  <w:style w:type="paragraph" w:customStyle="1" w:styleId="739C7D83084D4C968A6DE24336674696">
+    <w:name w:val="739C7D83084D4C968A6DE24336674696"/>
+    <w:rsid w:val="004625EF"/>
+  </w:style>
+  <w:style w:type="paragraph" w:customStyle="1" w:styleId="A25AB4EDEE404D4FA65C5E8ABF8F9C48">
+    <w:name w:val="A25AB4EDEE404D4FA65C5E8ABF8F9C48"/>
+    <w:rsid w:val="004625EF"/>
+  </w:style>
+  <w:style w:type="paragraph" w:customStyle="1" w:styleId="87E5730806A044DC9B643C21CCDDDFDE">
+    <w:name w:val="87E5730806A044DC9B643C21CCDDDFDE"/>
+    <w:rsid w:val="004625EF"/>
+  </w:style>
+  <w:style w:type="paragraph" w:customStyle="1" w:styleId="CE82CBC193AA4CE88CDA525B2D284F88">
+    <w:name w:val="CE82CBC193AA4CE88CDA525B2D284F88"/>
+    <w:rsid w:val="004625EF"/>
+  </w:style>
+  <w:style w:type="paragraph" w:customStyle="1" w:styleId="A22DA491202C4F77A89A696027821743">
+    <w:name w:val="A22DA491202C4F77A89A696027821743"/>
+    <w:rsid w:val="004625EF"/>
+  </w:style>
+  <w:style w:type="paragraph" w:customStyle="1" w:styleId="145CA585779E4212B60957DEE3842A93">
+    <w:name w:val="145CA585779E4212B60957DEE3842A93"/>
+    <w:rsid w:val="004625EF"/>
+  </w:style>
+  <w:style w:type="paragraph" w:customStyle="1" w:styleId="1934E56C0FF9469490E3C65B2A646FAA">
+    <w:name w:val="1934E56C0FF9469490E3C65B2A646FAA"/>
+    <w:rsid w:val="004625EF"/>
+  </w:style>
+  <w:style w:type="paragraph" w:customStyle="1" w:styleId="277779BB25674A6FA4924CBE299CBC40">
+    <w:name w:val="277779BB25674A6FA4924CBE299CBC40"/>
+    <w:rsid w:val="004625EF"/>
+  </w:style>
+  <w:style w:type="paragraph" w:customStyle="1" w:styleId="DDF3D6E2F6EF4028809B06382249E6CA">
+    <w:name w:val="DDF3D6E2F6EF4028809B06382249E6CA"/>
+    <w:rsid w:val="004625EF"/>
   </w:style>
 </w:styles>
 </file>

</xml_diff>